<commit_message>
Nueva version del informe. Agregados todos los diagramas de clase y secuencia. Comentadas las clases AbstractMFGS, FileUtils, BinaryManipulator, CondorExecutionRequest, CondorExecutionResult (en el informe)
</commit_message>
<xml_diff>
--- a/condorgrim/informe/Introducción a Grid Computing.docx
+++ b/condorgrim/informe/Introducción a Grid Computing.docx
@@ -614,6 +614,10 @@
     </w:p>
     <w:p>
       <w:r>
+        <w:rPr>
+          <w:noProof/>
+          <w:lang w:val="es-ES" w:eastAsia="es-ES" w:bidi="ar-SA"/>
+        </w:rPr>
         <w:lastRenderedPageBreak/>
         <w:drawing>
           <wp:anchor distT="0" distB="0" distL="114300" distR="114300" simplePos="0" relativeHeight="251662336" behindDoc="0" locked="0" layoutInCell="1" allowOverlap="1">
@@ -622,9 +626,9 @@
               <wp:align>center</wp:align>
             </wp:positionH>
             <wp:positionV relativeFrom="margin">
-              <wp:posOffset>228600</wp:posOffset>
+              <wp:posOffset>-447675</wp:posOffset>
             </wp:positionV>
-            <wp:extent cx="7105650" cy="8648700"/>
+            <wp:extent cx="5600700" cy="9754870"/>
             <wp:effectExtent l="19050" t="0" r="0" b="0"/>
             <wp:wrapSquare wrapText="bothSides"/>
             <wp:docPr id="6" name="4 Imagen" descr="Class Diagram 1.png"/>
@@ -647,7 +651,7 @@
                   <pic:spPr>
                     <a:xfrm>
                       <a:off x="0" y="0"/>
-                      <a:ext cx="7105650" cy="8648700"/>
+                      <a:ext cx="5600700" cy="9754870"/>
                     </a:xfrm>
                     <a:prstGeom prst="rect">
                       <a:avLst/>
@@ -663,20 +667,2608 @@
     <w:p>
       <w:r>
         <w:lastRenderedPageBreak/>
+        <w:t>Debe notarse que e</w:t>
+      </w:r>
+      <w:r>
+        <w:t xml:space="preserve">l metodo </w:t>
+      </w:r>
+      <w:r>
+        <w:rPr>
+          <w:rFonts w:hint="eastAsia"/>
+        </w:rPr>
+        <w:t>“</w:t>
+      </w:r>
+      <w:r>
+        <w:t>run()</w:t>
+      </w:r>
+      <w:r>
+        <w:rPr>
+          <w:rFonts w:hint="eastAsia"/>
+        </w:rPr>
+        <w:t>”</w:t>
+      </w:r>
+      <w:r>
+        <w:t>de l</w:t>
+      </w:r>
+      <w:r>
+        <w:t xml:space="preserve">a clase AbstractMFGS es </w:t>
+      </w:r>
+      <w:r>
+        <w:t xml:space="preserve">el </w:t>
+      </w:r>
+      <w:r>
+        <w:t xml:space="preserve">unico hook que provee la implementacion de Condor sobre JGRIM. En este metodo se deberan cargar el ejecutable (utilizando la clase BinaryManipulator) y las opciones de ejecucion de Condor, definidas como pares </w:t>
+      </w:r>
+      <w:r>
+        <w:rPr>
+          <w:rFonts w:hint="eastAsia"/>
+        </w:rPr>
+        <w:t>“</w:t>
+      </w:r>
+      <w:r>
+        <w:t>clave-valor</w:t>
+      </w:r>
+      <w:r>
+        <w:rPr>
+          <w:rFonts w:hint="eastAsia"/>
+        </w:rPr>
+        <w:t>”</w:t>
+      </w:r>
+      <w:r>
+        <w:t xml:space="preserve">validos para los </w:t>
+      </w:r>
+      <w:r>
+        <w:rPr>
+          <w:rFonts w:hint="eastAsia"/>
+        </w:rPr>
+        <w:t>“</w:t>
+      </w:r>
+      <w:r>
+        <w:t>submit description</w:t>
+      </w:r>
+      <w:r>
+        <w:rPr>
+          <w:rFonts w:hint="eastAsia"/>
+        </w:rPr>
+        <w:t>”</w:t>
+      </w:r>
+      <w:r>
+        <w:t xml:space="preserve"> de Condor.</w:t>
+      </w:r>
+    </w:p>
+    <w:p>
+      <w:r>
+        <w:rPr>
+          <w:noProof/>
+          <w:lang w:val="es-ES" w:eastAsia="es-ES" w:bidi="ar-SA"/>
+        </w:rPr>
+        <w:drawing>
+          <wp:anchor distT="0" distB="0" distL="114300" distR="114300" simplePos="0" relativeHeight="251663360" behindDoc="0" locked="0" layoutInCell="1" allowOverlap="1">
+            <wp:simplePos x="0" y="0"/>
+            <wp:positionH relativeFrom="margin">
+              <wp:posOffset>-723900</wp:posOffset>
+            </wp:positionH>
+            <wp:positionV relativeFrom="margin">
+              <wp:posOffset>1343025</wp:posOffset>
+            </wp:positionV>
+            <wp:extent cx="6905625" cy="2838450"/>
+            <wp:effectExtent l="19050" t="0" r="9525" b="0"/>
+            <wp:wrapSquare wrapText="bothSides"/>
+            <wp:docPr id="3" name="Imagen 2" descr="G:\Documents and Settings\Kireta\Desktop\Sequence Diagram 1.png"/>
+            <wp:cNvGraphicFramePr>
+              <a:graphicFrameLocks xmlns:a="http://schemas.openxmlformats.org/drawingml/2006/main" noChangeAspect="1"/>
+            </wp:cNvGraphicFramePr>
+            <a:graphic xmlns:a="http://schemas.openxmlformats.org/drawingml/2006/main">
+              <a:graphicData uri="http://schemas.openxmlformats.org/drawingml/2006/picture">
+                <pic:pic xmlns:pic="http://schemas.openxmlformats.org/drawingml/2006/picture">
+                  <pic:nvPicPr>
+                    <pic:cNvPr id="0" name="Picture 2" descr="G:\Documents and Settings\Kireta\Desktop\Sequence Diagram 1.png"/>
+                    <pic:cNvPicPr>
+                      <a:picLocks noChangeAspect="1" noChangeArrowheads="1"/>
+                    </pic:cNvPicPr>
+                  </pic:nvPicPr>
+                  <pic:blipFill>
+                    <a:blip r:embed="rId9"/>
+                    <a:srcRect/>
+                    <a:stretch>
+                      <a:fillRect/>
+                    </a:stretch>
+                  </pic:blipFill>
+                  <pic:spPr bwMode="auto">
+                    <a:xfrm>
+                      <a:off x="0" y="0"/>
+                      <a:ext cx="6905625" cy="2838450"/>
+                    </a:xfrm>
+                    <a:prstGeom prst="rect">
+                      <a:avLst/>
+                    </a:prstGeom>
+                    <a:noFill/>
+                    <a:ln w="9525">
+                      <a:noFill/>
+                      <a:miter lim="800000"/>
+                      <a:headEnd/>
+                      <a:tailEnd/>
+                    </a:ln>
+                  </pic:spPr>
+                </pic:pic>
+              </a:graphicData>
+            </a:graphic>
+          </wp:anchor>
+        </w:drawing>
+      </w:r>
+      <w:r>
+        <w:t>La interacción entre las clases para un curso tipico de la aplicación puede apreciarse en el  siguiente diagrama de secuencia:</w:t>
+      </w:r>
+    </w:p>
+    <w:p/>
+    <w:p>
+      <w:r>
+        <w:t xml:space="preserve">Cabe destacar que el diagrama anterior representa una versión simplificada de la linea de ejecucion real, mostrando de manera simple la presencia de Spring en CondorInterceptor, pero no su modo de trabajo real (no es llamado explicitamente). </w:t>
+      </w:r>
+    </w:p>
+    <w:p>
+      <w:r>
+        <w:t>La descripción especifica de cada clase sera mostrada a continuacion.</w:t>
+      </w:r>
+    </w:p>
+    <w:p/>
+    <w:p>
+      <w:pPr>
+        <w:pStyle w:val="Ttulo3"/>
+      </w:pPr>
+      <w:r>
+        <w:t>Detalles de las clases de la solución</w:t>
+      </w:r>
+    </w:p>
+    <w:p>
+      <w:pPr>
+        <w:pStyle w:val="Ttulo4"/>
+      </w:pPr>
+      <w:r>
+        <w:t>AbstractMFGS</w:t>
+      </w:r>
+    </w:p>
+    <w:p>
+      <w:pPr>
+        <w:jc w:val="center"/>
+      </w:pPr>
+      <w:r>
+        <w:rPr>
+          <w:noProof/>
+          <w:lang w:val="es-ES" w:eastAsia="es-ES" w:bidi="ar-SA"/>
+        </w:rPr>
+        <w:lastRenderedPageBreak/>
+        <w:drawing>
+          <wp:inline distT="0" distB="0" distL="0" distR="0">
+            <wp:extent cx="4772025" cy="2609850"/>
+            <wp:effectExtent l="19050" t="0" r="9525" b="0"/>
+            <wp:docPr id="5" name="4 Imagen" descr="AbstractMFGS.png"/>
+            <wp:cNvGraphicFramePr>
+              <a:graphicFrameLocks xmlns:a="http://schemas.openxmlformats.org/drawingml/2006/main" noChangeAspect="1"/>
+            </wp:cNvGraphicFramePr>
+            <a:graphic xmlns:a="http://schemas.openxmlformats.org/drawingml/2006/main">
+              <a:graphicData uri="http://schemas.openxmlformats.org/drawingml/2006/picture">
+                <pic:pic xmlns:pic="http://schemas.openxmlformats.org/drawingml/2006/picture">
+                  <pic:nvPicPr>
+                    <pic:cNvPr id="0" name="AbstractMFGS.png"/>
+                    <pic:cNvPicPr/>
+                  </pic:nvPicPr>
+                  <pic:blipFill>
+                    <a:blip r:embed="rId10"/>
+                    <a:stretch>
+                      <a:fillRect/>
+                    </a:stretch>
+                  </pic:blipFill>
+                  <pic:spPr>
+                    <a:xfrm>
+                      <a:off x="0" y="0"/>
+                      <a:ext cx="4772025" cy="2609850"/>
+                    </a:xfrm>
+                    <a:prstGeom prst="rect">
+                      <a:avLst/>
+                    </a:prstGeom>
+                  </pic:spPr>
+                </pic:pic>
+              </a:graphicData>
+            </a:graphic>
+          </wp:inline>
+        </w:drawing>
+      </w:r>
+    </w:p>
+    <w:p>
+      <w:pPr>
+        <w:jc w:val="center"/>
+      </w:pPr>
+    </w:p>
+    <w:p>
+      <w:r>
+        <w:t>La clase AbstractMFGS es el cor</w:t>
+      </w:r>
+      <w:r>
+        <w:t>azon de la ejecucion en Condor e implementa el metodo main que será llamado en toda ejecucion Condor.</w:t>
+      </w:r>
+    </w:p>
+    <w:p>
+      <w:r>
+        <w:rPr>
+          <w:b/>
+        </w:rPr>
+        <w:t xml:space="preserve">Su metodo </w:t>
+      </w:r>
+      <w:r>
+        <w:rPr>
+          <w:rFonts w:hint="eastAsia"/>
+          <w:b/>
+        </w:rPr>
+        <w:t>“</w:t>
+      </w:r>
+      <w:r>
+        <w:rPr>
+          <w:b/>
+        </w:rPr>
+        <w:t>doRun(byte[], Hashtable&lt;String,String&gt;)</w:t>
+      </w:r>
+      <w:r>
+        <w:rPr>
+          <w:rFonts w:hint="eastAsia"/>
+          <w:b/>
+        </w:rPr>
+        <w:t>”</w:t>
+      </w:r>
+      <w:r>
+        <w:t>se encarga de implementar el pedido de ejecucion a Condor. Esto involucra la creacion de un Job Description, objeto que contiene todas las opciones necesarias para la ejecucion de Condor, generar el pedido, esperar y devolver el resultado.</w:t>
+      </w:r>
+    </w:p>
+    <w:p>
+      <w:r>
+        <w:t xml:space="preserve">Para trabajar de manera generica los destinos del ejecutable y salidas de Condor se generan de manera opaca al usuario, razon por la cual las opciones </w:t>
+      </w:r>
+      <w:r>
+        <w:rPr>
+          <w:rFonts w:hint="eastAsia"/>
+        </w:rPr>
+        <w:t>“</w:t>
+      </w:r>
+      <w:r>
+        <w:t>output</w:t>
+      </w:r>
+      <w:r>
+        <w:rPr>
+          <w:rFonts w:hint="eastAsia"/>
+        </w:rPr>
+        <w:t>”</w:t>
+      </w:r>
+      <w:r>
+        <w:t xml:space="preserve">, </w:t>
+      </w:r>
+      <w:r>
+        <w:rPr>
+          <w:rFonts w:hint="eastAsia"/>
+        </w:rPr>
+        <w:t>“</w:t>
+      </w:r>
+      <w:r>
+        <w:t>error</w:t>
+      </w:r>
+      <w:r>
+        <w:rPr>
+          <w:rFonts w:hint="eastAsia"/>
+        </w:rPr>
+        <w:t>”</w:t>
+      </w:r>
+      <w:r>
+        <w:t xml:space="preserve">, </w:t>
+      </w:r>
+      <w:r>
+        <w:rPr>
+          <w:rFonts w:hint="eastAsia"/>
+        </w:rPr>
+        <w:t>“</w:t>
+      </w:r>
+      <w:r>
+        <w:t>log</w:t>
+      </w:r>
+      <w:r>
+        <w:rPr>
+          <w:rFonts w:hint="eastAsia"/>
+        </w:rPr>
+        <w:t>”</w:t>
+      </w:r>
+      <w:r>
+        <w:t xml:space="preserve"> y</w:t>
+      </w:r>
+      <w:r>
+        <w:rPr>
+          <w:rFonts w:hint="eastAsia"/>
+        </w:rPr>
+        <w:t xml:space="preserve"> </w:t>
+      </w:r>
+      <w:r>
+        <w:rPr>
+          <w:rFonts w:hint="eastAsia"/>
+        </w:rPr>
+        <w:t>“</w:t>
+      </w:r>
+      <w:r>
+        <w:t>log_xml</w:t>
+      </w:r>
+      <w:r>
+        <w:rPr>
+          <w:rFonts w:hint="eastAsia"/>
+        </w:rPr>
+        <w:t>”</w:t>
+      </w:r>
+      <w:r>
+        <w:t>seran ignoradas y generadas por el metodo</w:t>
+      </w:r>
+      <w:r>
+        <w:t xml:space="preserve"> como la concatenacion de un metodo predeterminado y el hash del objeto invocador</w:t>
+      </w:r>
+      <w:r>
+        <w:t>. De esta manera podemos obtener un mejor contr</w:t>
+      </w:r>
+      <w:r>
+        <w:t>ol de la ejecucion y evitar problemas en ejecuciones concurrentes que puedan llegar a sobreescribir los mismos archivos.</w:t>
+      </w:r>
+      <w:r>
+        <w:t xml:space="preserve"> Se debe tener en cuenta todo esto para luego eliminar los archivos temporales del servidor.</w:t>
+      </w:r>
+    </w:p>
+    <w:p>
+      <w:r>
+        <w:t>La espera de resultado se realiza de manera no bloqueante verificando el estado de la ejecucion cada cierto periodo de tiempo.</w:t>
+      </w:r>
+    </w:p>
+    <w:p>
+      <w:r>
+        <w:t xml:space="preserve">Los valores de retorno esperables </w:t>
+      </w:r>
+      <w:r>
+        <w:t xml:space="preserve">dentro de la descripcion en CondorPackedOutput </w:t>
+      </w:r>
+      <w:r>
+        <w:t>son:</w:t>
+      </w:r>
+    </w:p>
+    <w:p>
+      <w:pPr>
+        <w:rPr>
+          <w:rFonts w:ascii="Courier New" w:hAnsi="Courier New" w:cs="Courier New"/>
+          <w:color w:val="000000" w:themeColor="text1"/>
+          <w:lang w:val="es-ES" w:bidi="ar-SA"/>
+        </w:rPr>
+      </w:pPr>
+      <w:r>
+        <w:rPr>
+          <w:rFonts w:ascii="Courier New" w:hAnsi="Courier New" w:cs="Courier New"/>
+          <w:b/>
+          <w:i/>
+          <w:color w:val="000000" w:themeColor="text1"/>
+          <w:lang w:val="es-ES" w:bidi="ar-SA"/>
+        </w:rPr>
+        <w:t>"Execution failed with (Exception)</w:t>
+      </w:r>
+      <w:r>
+        <w:rPr>
+          <w:rFonts w:ascii="Courier New" w:hAnsi="Courier New" w:cs="Courier New"/>
+          <w:b/>
+          <w:i/>
+          <w:color w:val="000000" w:themeColor="text1"/>
+          <w:lang w:val="es-ES" w:bidi="ar-SA"/>
+        </w:rPr>
+        <w:t>"</w:t>
+      </w:r>
+      <w:r>
+        <w:t xml:space="preserve"> </w:t>
+      </w:r>
+      <w:r>
+        <w:t>: Indica el fallo de la ejecucion con el nombre de Exception dado.</w:t>
+      </w:r>
+    </w:p>
+    <w:p>
+      <w:pPr>
+        <w:rPr>
+          <w:rFonts w:ascii="Courier New" w:hAnsi="Courier New" w:cs="Courier New"/>
+          <w:i/>
+          <w:color w:val="000000" w:themeColor="text1"/>
+          <w:lang w:val="es-ES" w:bidi="ar-SA"/>
+        </w:rPr>
+      </w:pPr>
+      <w:r>
+        <w:rPr>
+          <w:rFonts w:ascii="Courier New" w:hAnsi="Courier New" w:cs="Courier New"/>
+          <w:b/>
+          <w:i/>
+          <w:color w:val="000000" w:themeColor="text1"/>
+          <w:lang w:val="es-ES" w:bidi="ar-SA"/>
+        </w:rPr>
+        <w:t>"Execution complete"</w:t>
+      </w:r>
+      <w:r>
+        <w:rPr>
+          <w:b/>
+        </w:rPr>
+        <w:t>:</w:t>
+      </w:r>
+      <w:r>
+        <w:t xml:space="preserve"> Indica que la ejecución fue completada con éxito.</w:t>
+      </w:r>
+    </w:p>
+    <w:p>
+      <w:pPr>
+        <w:autoSpaceDE w:val="0"/>
+        <w:autoSpaceDN w:val="0"/>
+        <w:adjustRightInd w:val="0"/>
+        <w:spacing w:before="0" w:after="0" w:line="240" w:lineRule="auto"/>
+      </w:pPr>
+      <w:r>
+        <w:rPr>
+          <w:rFonts w:ascii="Courier New" w:hAnsi="Courier New" w:cs="Courier New"/>
+          <w:b/>
+          <w:i/>
+          <w:color w:val="000000" w:themeColor="text1"/>
+          <w:lang w:val="es-ES" w:bidi="ar-SA"/>
+        </w:rPr>
+        <w:t>"Null parameters recieved in AbstractMFGS.doRun(...) (either executable or properties)"</w:t>
+      </w:r>
+      <w:r>
+        <w:t xml:space="preserve"> </w:t>
+      </w:r>
+      <w:r>
+        <w:t>: Indica que no se llego a ejecutar Condor por errores en los parametros recibido</w:t>
+      </w:r>
+      <w:r>
+        <w:t>.</w:t>
+      </w:r>
+    </w:p>
+    <w:p>
+      <w:pPr>
+        <w:autoSpaceDE w:val="0"/>
+        <w:autoSpaceDN w:val="0"/>
+        <w:adjustRightInd w:val="0"/>
+        <w:spacing w:before="0" w:after="0" w:line="240" w:lineRule="auto"/>
+      </w:pPr>
+    </w:p>
+    <w:p>
+      <w:pPr>
+        <w:autoSpaceDE w:val="0"/>
+        <w:autoSpaceDN w:val="0"/>
+        <w:adjustRightInd w:val="0"/>
+        <w:spacing w:before="0" w:after="0" w:line="240" w:lineRule="auto"/>
+        <w:rPr>
+          <w:i/>
+          <w:color w:val="000000" w:themeColor="text1"/>
+        </w:rPr>
+      </w:pPr>
+      <w:r>
+        <w:t>De manera simplificada podemos ver al metodo como:</w:t>
+      </w:r>
+    </w:p>
+    <w:p>
+      <w:pPr>
+        <w:autoSpaceDE w:val="0"/>
+        <w:autoSpaceDN w:val="0"/>
+        <w:adjustRightInd w:val="0"/>
+        <w:spacing w:before="0" w:after="0" w:line="240" w:lineRule="auto"/>
+        <w:rPr>
+          <w:rFonts w:ascii="Courier New" w:hAnsi="Courier New" w:cs="Courier New"/>
+          <w:color w:val="000000"/>
+          <w:lang w:val="es-ES" w:bidi="ar-SA"/>
+        </w:rPr>
+      </w:pPr>
+    </w:p>
+    <w:p>
+      <w:pPr>
+        <w:pBdr>
+          <w:top w:val="single" w:sz="4" w:space="1" w:color="auto"/>
+          <w:left w:val="single" w:sz="4" w:space="4" w:color="auto"/>
+          <w:bottom w:val="single" w:sz="4" w:space="1" w:color="auto"/>
+          <w:right w:val="single" w:sz="4" w:space="4" w:color="auto"/>
+        </w:pBdr>
+        <w:autoSpaceDE w:val="0"/>
+        <w:autoSpaceDN w:val="0"/>
+        <w:adjustRightInd w:val="0"/>
+        <w:spacing w:before="0" w:after="0" w:line="240" w:lineRule="auto"/>
+        <w:rPr>
+          <w:rFonts w:ascii="Courier New" w:hAnsi="Courier New" w:cs="Courier New"/>
+          <w:lang w:val="es-ES" w:bidi="ar-SA"/>
+        </w:rPr>
+      </w:pPr>
+      <w:r>
+        <w:rPr>
+          <w:rFonts w:ascii="Courier New" w:hAnsi="Courier New" w:cs="Courier New"/>
+          <w:b/>
+          <w:bCs/>
+          <w:color w:val="7F0055"/>
+          <w:lang w:val="es-ES" w:bidi="ar-SA"/>
+        </w:rPr>
+        <w:t>byte</w:t>
+      </w:r>
+      <w:r>
+        <w:rPr>
+          <w:rFonts w:ascii="Courier New" w:hAnsi="Courier New" w:cs="Courier New"/>
+          <w:color w:val="000000"/>
+          <w:lang w:val="es-ES" w:bidi="ar-SA"/>
+        </w:rPr>
+        <w:t>[] toRun = BinaryManipulator.</w:t>
+      </w:r>
+      <w:r>
+        <w:rPr>
+          <w:rFonts w:ascii="Courier New" w:hAnsi="Courier New" w:cs="Courier New"/>
+          <w:i/>
+          <w:iCs/>
+          <w:color w:val="000000"/>
+          <w:lang w:val="es-ES" w:bidi="ar-SA"/>
+        </w:rPr>
+        <w:t>decompressByteArray</w:t>
+      </w:r>
+      <w:r>
+        <w:rPr>
+          <w:rFonts w:ascii="Courier New" w:hAnsi="Courier New" w:cs="Courier New"/>
+          <w:color w:val="000000"/>
+          <w:lang w:val="es-ES" w:bidi="ar-SA"/>
+        </w:rPr>
+        <w:t>(executable);</w:t>
+      </w:r>
+    </w:p>
+    <w:p>
+      <w:pPr>
+        <w:pBdr>
+          <w:top w:val="single" w:sz="4" w:space="1" w:color="auto"/>
+          <w:left w:val="single" w:sz="4" w:space="4" w:color="auto"/>
+          <w:bottom w:val="single" w:sz="4" w:space="1" w:color="auto"/>
+          <w:right w:val="single" w:sz="4" w:space="4" w:color="auto"/>
+        </w:pBdr>
+        <w:autoSpaceDE w:val="0"/>
+        <w:autoSpaceDN w:val="0"/>
+        <w:adjustRightInd w:val="0"/>
+        <w:spacing w:before="0" w:after="0" w:line="240" w:lineRule="auto"/>
+        <w:rPr>
+          <w:rFonts w:ascii="Courier New" w:hAnsi="Courier New" w:cs="Courier New"/>
+          <w:lang w:val="es-ES" w:bidi="ar-SA"/>
+        </w:rPr>
+      </w:pPr>
+      <w:r>
+        <w:rPr>
+          <w:rFonts w:ascii="Courier New" w:hAnsi="Courier New" w:cs="Courier New"/>
+          <w:color w:val="000000"/>
+          <w:lang w:val="es-ES" w:bidi="ar-SA"/>
+        </w:rPr>
+        <w:t>BinaryManipulator.</w:t>
+      </w:r>
+      <w:r>
+        <w:rPr>
+          <w:rFonts w:ascii="Courier New" w:hAnsi="Courier New" w:cs="Courier New"/>
+          <w:i/>
+          <w:iCs/>
+          <w:color w:val="000000"/>
+          <w:lang w:val="es-ES" w:bidi="ar-SA"/>
+        </w:rPr>
+        <w:t>writeByteArray</w:t>
+      </w:r>
+      <w:r>
+        <w:rPr>
+          <w:rFonts w:ascii="Courier New" w:hAnsi="Courier New" w:cs="Courier New"/>
+          <w:color w:val="000000"/>
+          <w:lang w:val="es-ES" w:bidi="ar-SA"/>
+        </w:rPr>
+        <w:t>(localExecutable, toRun);</w:t>
+      </w:r>
+    </w:p>
+    <w:p>
+      <w:pPr>
+        <w:pBdr>
+          <w:top w:val="single" w:sz="4" w:space="1" w:color="auto"/>
+          <w:left w:val="single" w:sz="4" w:space="4" w:color="auto"/>
+          <w:bottom w:val="single" w:sz="4" w:space="1" w:color="auto"/>
+          <w:right w:val="single" w:sz="4" w:space="4" w:color="auto"/>
+        </w:pBdr>
+        <w:autoSpaceDE w:val="0"/>
+        <w:autoSpaceDN w:val="0"/>
+        <w:adjustRightInd w:val="0"/>
+        <w:spacing w:before="0" w:after="0" w:line="240" w:lineRule="auto"/>
+        <w:rPr>
+          <w:rFonts w:ascii="Courier New" w:hAnsi="Courier New" w:cs="Courier New"/>
+          <w:lang w:val="es-ES" w:bidi="ar-SA"/>
+        </w:rPr>
+      </w:pPr>
+    </w:p>
+    <w:p>
+      <w:pPr>
+        <w:pBdr>
+          <w:top w:val="single" w:sz="4" w:space="1" w:color="auto"/>
+          <w:left w:val="single" w:sz="4" w:space="4" w:color="auto"/>
+          <w:bottom w:val="single" w:sz="4" w:space="1" w:color="auto"/>
+          <w:right w:val="single" w:sz="4" w:space="4" w:color="auto"/>
+        </w:pBdr>
+        <w:autoSpaceDE w:val="0"/>
+        <w:autoSpaceDN w:val="0"/>
+        <w:adjustRightInd w:val="0"/>
+        <w:spacing w:before="0" w:after="0" w:line="240" w:lineRule="auto"/>
+        <w:rPr>
+          <w:rFonts w:ascii="Courier New" w:hAnsi="Courier New" w:cs="Courier New"/>
+          <w:lang w:val="es-ES" w:bidi="ar-SA"/>
+        </w:rPr>
+      </w:pPr>
+      <w:r>
+        <w:rPr>
+          <w:rFonts w:ascii="Courier New" w:hAnsi="Courier New" w:cs="Courier New"/>
+          <w:color w:val="3F7F5F"/>
+          <w:lang w:val="es-ES" w:bidi="ar-SA"/>
+        </w:rPr>
+        <w:t xml:space="preserve">// </w:t>
+      </w:r>
+      <w:r>
+        <w:rPr>
+          <w:rFonts w:ascii="Courier New" w:hAnsi="Courier New" w:cs="Courier New"/>
+          <w:color w:val="3F7F5F"/>
+          <w:u w:val="single"/>
+          <w:lang w:val="es-ES" w:bidi="ar-SA"/>
+        </w:rPr>
+        <w:t>Condor</w:t>
+      </w:r>
+      <w:r>
+        <w:rPr>
+          <w:rFonts w:ascii="Courier New" w:hAnsi="Courier New" w:cs="Courier New"/>
+          <w:color w:val="3F7F5F"/>
+          <w:lang w:val="es-ES" w:bidi="ar-SA"/>
+        </w:rPr>
+        <w:t xml:space="preserve"> </w:t>
+      </w:r>
+      <w:r>
+        <w:rPr>
+          <w:rFonts w:ascii="Courier New" w:hAnsi="Courier New" w:cs="Courier New"/>
+          <w:color w:val="3F7F5F"/>
+          <w:u w:val="single"/>
+          <w:lang w:val="es-ES" w:bidi="ar-SA"/>
+        </w:rPr>
+        <w:t>init</w:t>
+      </w:r>
+    </w:p>
+    <w:p>
+      <w:pPr>
+        <w:pBdr>
+          <w:top w:val="single" w:sz="4" w:space="1" w:color="auto"/>
+          <w:left w:val="single" w:sz="4" w:space="4" w:color="auto"/>
+          <w:bottom w:val="single" w:sz="4" w:space="1" w:color="auto"/>
+          <w:right w:val="single" w:sz="4" w:space="4" w:color="auto"/>
+        </w:pBdr>
+        <w:autoSpaceDE w:val="0"/>
+        <w:autoSpaceDN w:val="0"/>
+        <w:adjustRightInd w:val="0"/>
+        <w:spacing w:before="0" w:after="0" w:line="240" w:lineRule="auto"/>
+        <w:rPr>
+          <w:rFonts w:ascii="Courier New" w:hAnsi="Courier New" w:cs="Courier New"/>
+          <w:lang w:val="es-ES" w:bidi="ar-SA"/>
+        </w:rPr>
+      </w:pPr>
+      <w:r>
+        <w:rPr>
+          <w:rFonts w:ascii="Courier New" w:hAnsi="Courier New" w:cs="Courier New"/>
+          <w:color w:val="000000"/>
+          <w:lang w:val="es-ES" w:bidi="ar-SA"/>
+        </w:rPr>
+        <w:t>Condor.</w:t>
+      </w:r>
+      <w:r>
+        <w:rPr>
+          <w:rFonts w:ascii="Courier New" w:hAnsi="Courier New" w:cs="Courier New"/>
+          <w:i/>
+          <w:iCs/>
+          <w:color w:val="000000"/>
+          <w:lang w:val="es-ES" w:bidi="ar-SA"/>
+        </w:rPr>
+        <w:t>setDebug</w:t>
+      </w:r>
+      <w:r>
+        <w:rPr>
+          <w:rFonts w:ascii="Courier New" w:hAnsi="Courier New" w:cs="Courier New"/>
+          <w:color w:val="000000"/>
+          <w:lang w:val="es-ES" w:bidi="ar-SA"/>
+        </w:rPr>
+        <w:t>(</w:t>
+      </w:r>
+      <w:r>
+        <w:rPr>
+          <w:rFonts w:ascii="Courier New" w:hAnsi="Courier New" w:cs="Courier New"/>
+          <w:b/>
+          <w:bCs/>
+          <w:color w:val="7F0055"/>
+          <w:lang w:val="es-ES" w:bidi="ar-SA"/>
+        </w:rPr>
+        <w:t>true</w:t>
+      </w:r>
+      <w:r>
+        <w:rPr>
+          <w:rFonts w:ascii="Courier New" w:hAnsi="Courier New" w:cs="Courier New"/>
+          <w:color w:val="000000"/>
+          <w:lang w:val="es-ES" w:bidi="ar-SA"/>
+        </w:rPr>
+        <w:t>);</w:t>
+      </w:r>
+    </w:p>
+    <w:p>
+      <w:pPr>
+        <w:pBdr>
+          <w:top w:val="single" w:sz="4" w:space="1" w:color="auto"/>
+          <w:left w:val="single" w:sz="4" w:space="4" w:color="auto"/>
+          <w:bottom w:val="single" w:sz="4" w:space="1" w:color="auto"/>
+          <w:right w:val="single" w:sz="4" w:space="4" w:color="auto"/>
+        </w:pBdr>
+        <w:autoSpaceDE w:val="0"/>
+        <w:autoSpaceDN w:val="0"/>
+        <w:adjustRightInd w:val="0"/>
+        <w:spacing w:before="0" w:after="0" w:line="240" w:lineRule="auto"/>
+        <w:rPr>
+          <w:rFonts w:ascii="Courier New" w:hAnsi="Courier New" w:cs="Courier New"/>
+          <w:lang w:val="es-ES" w:bidi="ar-SA"/>
+        </w:rPr>
+      </w:pPr>
+      <w:r>
+        <w:rPr>
+          <w:rFonts w:ascii="Courier New" w:hAnsi="Courier New" w:cs="Courier New"/>
+          <w:color w:val="000000"/>
+          <w:lang w:val="es-ES" w:bidi="ar-SA"/>
+        </w:rPr>
+        <w:t xml:space="preserve">Condor condor = </w:t>
+      </w:r>
+      <w:r>
+        <w:rPr>
+          <w:rFonts w:ascii="Courier New" w:hAnsi="Courier New" w:cs="Courier New"/>
+          <w:b/>
+          <w:bCs/>
+          <w:color w:val="7F0055"/>
+          <w:lang w:val="es-ES" w:bidi="ar-SA"/>
+        </w:rPr>
+        <w:t>new</w:t>
+      </w:r>
+      <w:r>
+        <w:rPr>
+          <w:rFonts w:ascii="Courier New" w:hAnsi="Courier New" w:cs="Courier New"/>
+          <w:color w:val="000000"/>
+          <w:lang w:val="es-ES" w:bidi="ar-SA"/>
+        </w:rPr>
+        <w:t xml:space="preserve"> Condor();</w:t>
+      </w:r>
+    </w:p>
+    <w:p>
+      <w:pPr>
+        <w:pBdr>
+          <w:top w:val="single" w:sz="4" w:space="1" w:color="auto"/>
+          <w:left w:val="single" w:sz="4" w:space="4" w:color="auto"/>
+          <w:bottom w:val="single" w:sz="4" w:space="1" w:color="auto"/>
+          <w:right w:val="single" w:sz="4" w:space="4" w:color="auto"/>
+        </w:pBdr>
+        <w:autoSpaceDE w:val="0"/>
+        <w:autoSpaceDN w:val="0"/>
+        <w:adjustRightInd w:val="0"/>
+        <w:spacing w:before="0" w:after="0" w:line="240" w:lineRule="auto"/>
+        <w:rPr>
+          <w:rFonts w:ascii="Courier New" w:hAnsi="Courier New" w:cs="Courier New"/>
+          <w:lang w:val="es-ES" w:bidi="ar-SA"/>
+        </w:rPr>
+      </w:pPr>
+    </w:p>
+    <w:p>
+      <w:pPr>
+        <w:pBdr>
+          <w:top w:val="single" w:sz="4" w:space="1" w:color="auto"/>
+          <w:left w:val="single" w:sz="4" w:space="4" w:color="auto"/>
+          <w:bottom w:val="single" w:sz="4" w:space="1" w:color="auto"/>
+          <w:right w:val="single" w:sz="4" w:space="4" w:color="auto"/>
+        </w:pBdr>
+        <w:autoSpaceDE w:val="0"/>
+        <w:autoSpaceDN w:val="0"/>
+        <w:adjustRightInd w:val="0"/>
+        <w:spacing w:before="0" w:after="0" w:line="240" w:lineRule="auto"/>
+        <w:rPr>
+          <w:rFonts w:ascii="Courier New" w:hAnsi="Courier New" w:cs="Courier New"/>
+          <w:lang w:val="es-ES" w:bidi="ar-SA"/>
+        </w:rPr>
+      </w:pPr>
+      <w:r>
+        <w:rPr>
+          <w:rFonts w:ascii="Courier New" w:hAnsi="Courier New" w:cs="Courier New"/>
+          <w:color w:val="000000"/>
+          <w:lang w:val="es-ES" w:bidi="ar-SA"/>
+        </w:rPr>
+        <w:t xml:space="preserve">JobDescription jd = </w:t>
+      </w:r>
+      <w:r>
+        <w:rPr>
+          <w:rFonts w:ascii="Courier New" w:hAnsi="Courier New" w:cs="Courier New"/>
+          <w:b/>
+          <w:bCs/>
+          <w:color w:val="7F0055"/>
+          <w:lang w:val="es-ES" w:bidi="ar-SA"/>
+        </w:rPr>
+        <w:t>new</w:t>
+      </w:r>
+      <w:r>
+        <w:rPr>
+          <w:rFonts w:ascii="Courier New" w:hAnsi="Courier New" w:cs="Courier New"/>
+          <w:color w:val="000000"/>
+          <w:lang w:val="es-ES" w:bidi="ar-SA"/>
+        </w:rPr>
+        <w:t xml:space="preserve"> JobDescription();</w:t>
+      </w:r>
+    </w:p>
+    <w:p>
+      <w:pPr>
+        <w:pBdr>
+          <w:top w:val="single" w:sz="4" w:space="1" w:color="auto"/>
+          <w:left w:val="single" w:sz="4" w:space="4" w:color="auto"/>
+          <w:bottom w:val="single" w:sz="4" w:space="1" w:color="auto"/>
+          <w:right w:val="single" w:sz="4" w:space="4" w:color="auto"/>
+        </w:pBdr>
+        <w:autoSpaceDE w:val="0"/>
+        <w:autoSpaceDN w:val="0"/>
+        <w:adjustRightInd w:val="0"/>
+        <w:spacing w:before="0" w:after="0" w:line="240" w:lineRule="auto"/>
+        <w:rPr>
+          <w:rFonts w:ascii="Courier New" w:hAnsi="Courier New" w:cs="Courier New"/>
+          <w:color w:val="000000"/>
+          <w:lang w:val="es-ES" w:bidi="ar-SA"/>
+        </w:rPr>
+      </w:pPr>
+      <w:r>
+        <w:rPr>
+          <w:rFonts w:ascii="Courier New" w:hAnsi="Courier New" w:cs="Courier New"/>
+          <w:color w:val="000000"/>
+          <w:lang w:val="es-ES" w:bidi="ar-SA"/>
+        </w:rPr>
+        <w:lastRenderedPageBreak/>
+        <w:t>Enumeration&lt;String&gt; auxEnum = properties.keys();</w:t>
+      </w:r>
+    </w:p>
+    <w:p>
+      <w:pPr>
+        <w:pBdr>
+          <w:top w:val="single" w:sz="4" w:space="1" w:color="auto"/>
+          <w:left w:val="single" w:sz="4" w:space="4" w:color="auto"/>
+          <w:bottom w:val="single" w:sz="4" w:space="1" w:color="auto"/>
+          <w:right w:val="single" w:sz="4" w:space="4" w:color="auto"/>
+        </w:pBdr>
+        <w:autoSpaceDE w:val="0"/>
+        <w:autoSpaceDN w:val="0"/>
+        <w:adjustRightInd w:val="0"/>
+        <w:spacing w:before="0" w:after="0" w:line="240" w:lineRule="auto"/>
+        <w:rPr>
+          <w:rFonts w:ascii="Courier New" w:hAnsi="Courier New" w:cs="Courier New"/>
+          <w:lang w:val="es-ES" w:bidi="ar-SA"/>
+        </w:rPr>
+      </w:pPr>
+    </w:p>
+    <w:p>
+      <w:pPr>
+        <w:pBdr>
+          <w:top w:val="single" w:sz="4" w:space="1" w:color="auto"/>
+          <w:left w:val="single" w:sz="4" w:space="4" w:color="auto"/>
+          <w:bottom w:val="single" w:sz="4" w:space="1" w:color="auto"/>
+          <w:right w:val="single" w:sz="4" w:space="4" w:color="auto"/>
+        </w:pBdr>
+        <w:autoSpaceDE w:val="0"/>
+        <w:autoSpaceDN w:val="0"/>
+        <w:adjustRightInd w:val="0"/>
+        <w:spacing w:before="0" w:after="0" w:line="240" w:lineRule="auto"/>
+        <w:rPr>
+          <w:rFonts w:ascii="Courier New" w:hAnsi="Courier New" w:cs="Courier New"/>
+          <w:lang w:val="es-ES" w:bidi="ar-SA"/>
+        </w:rPr>
+      </w:pPr>
+      <w:r>
+        <w:rPr>
+          <w:rFonts w:ascii="Courier New" w:hAnsi="Courier New" w:cs="Courier New"/>
+          <w:color w:val="3F7F5F"/>
+          <w:lang w:val="es-ES" w:bidi="ar-SA"/>
+        </w:rPr>
+        <w:t xml:space="preserve">// Add executable, </w:t>
+      </w:r>
+      <w:r>
+        <w:rPr>
+          <w:rFonts w:ascii="Courier New" w:hAnsi="Courier New" w:cs="Courier New"/>
+          <w:color w:val="3F7F5F"/>
+          <w:u w:val="single"/>
+          <w:lang w:val="es-ES" w:bidi="ar-SA"/>
+        </w:rPr>
+        <w:t>stderr</w:t>
+      </w:r>
+      <w:r>
+        <w:rPr>
+          <w:rFonts w:ascii="Courier New" w:hAnsi="Courier New" w:cs="Courier New"/>
+          <w:color w:val="3F7F5F"/>
+          <w:lang w:val="es-ES" w:bidi="ar-SA"/>
+        </w:rPr>
+        <w:t xml:space="preserve">, </w:t>
+      </w:r>
+      <w:r>
+        <w:rPr>
+          <w:rFonts w:ascii="Courier New" w:hAnsi="Courier New" w:cs="Courier New"/>
+          <w:color w:val="3F7F5F"/>
+          <w:u w:val="single"/>
+          <w:lang w:val="es-ES" w:bidi="ar-SA"/>
+        </w:rPr>
+        <w:t>stdout</w:t>
+      </w:r>
+      <w:r>
+        <w:rPr>
+          <w:rFonts w:ascii="Courier New" w:hAnsi="Courier New" w:cs="Courier New"/>
+          <w:color w:val="3F7F5F"/>
+          <w:lang w:val="es-ES" w:bidi="ar-SA"/>
+        </w:rPr>
+        <w:t xml:space="preserve"> and logging to job description</w:t>
+      </w:r>
+    </w:p>
+    <w:p>
+      <w:pPr>
+        <w:pBdr>
+          <w:top w:val="single" w:sz="4" w:space="1" w:color="auto"/>
+          <w:left w:val="single" w:sz="4" w:space="4" w:color="auto"/>
+          <w:bottom w:val="single" w:sz="4" w:space="1" w:color="auto"/>
+          <w:right w:val="single" w:sz="4" w:space="4" w:color="auto"/>
+        </w:pBdr>
+        <w:autoSpaceDE w:val="0"/>
+        <w:autoSpaceDN w:val="0"/>
+        <w:adjustRightInd w:val="0"/>
+        <w:spacing w:before="0" w:after="0" w:line="240" w:lineRule="auto"/>
+        <w:rPr>
+          <w:rFonts w:ascii="Courier New" w:hAnsi="Courier New" w:cs="Courier New"/>
+          <w:lang w:val="es-ES" w:bidi="ar-SA"/>
+        </w:rPr>
+      </w:pPr>
+      <w:r>
+        <w:rPr>
+          <w:rFonts w:ascii="Courier New" w:hAnsi="Courier New" w:cs="Courier New"/>
+          <w:color w:val="000000"/>
+          <w:lang w:val="es-ES" w:bidi="ar-SA"/>
+        </w:rPr>
+        <w:t>jd.addAttribute(</w:t>
+      </w:r>
+      <w:r>
+        <w:rPr>
+          <w:rFonts w:ascii="Courier New" w:hAnsi="Courier New" w:cs="Courier New"/>
+          <w:color w:val="2A00FF"/>
+          <w:lang w:val="es-ES" w:bidi="ar-SA"/>
+        </w:rPr>
+        <w:t>"executable"</w:t>
+      </w:r>
+      <w:r>
+        <w:rPr>
+          <w:rFonts w:ascii="Courier New" w:hAnsi="Courier New" w:cs="Courier New"/>
+          <w:color w:val="000000"/>
+          <w:lang w:val="es-ES" w:bidi="ar-SA"/>
+        </w:rPr>
+        <w:t>, localExecutable);</w:t>
+      </w:r>
+    </w:p>
+    <w:p>
+      <w:pPr>
+        <w:pBdr>
+          <w:top w:val="single" w:sz="4" w:space="1" w:color="auto"/>
+          <w:left w:val="single" w:sz="4" w:space="4" w:color="auto"/>
+          <w:bottom w:val="single" w:sz="4" w:space="1" w:color="auto"/>
+          <w:right w:val="single" w:sz="4" w:space="4" w:color="auto"/>
+        </w:pBdr>
+        <w:autoSpaceDE w:val="0"/>
+        <w:autoSpaceDN w:val="0"/>
+        <w:adjustRightInd w:val="0"/>
+        <w:spacing w:before="0" w:after="0" w:line="240" w:lineRule="auto"/>
+        <w:rPr>
+          <w:rFonts w:ascii="Courier New" w:hAnsi="Courier New" w:cs="Courier New"/>
+          <w:lang w:val="es-ES" w:bidi="ar-SA"/>
+        </w:rPr>
+      </w:pPr>
+      <w:r>
+        <w:rPr>
+          <w:rFonts w:ascii="Courier New" w:hAnsi="Courier New" w:cs="Courier New"/>
+          <w:color w:val="000000"/>
+          <w:lang w:val="es-ES" w:bidi="ar-SA"/>
+        </w:rPr>
+        <w:t>jd.addAttribute(</w:t>
+      </w:r>
+      <w:r>
+        <w:rPr>
+          <w:rFonts w:ascii="Courier New" w:hAnsi="Courier New" w:cs="Courier New"/>
+          <w:color w:val="2A00FF"/>
+          <w:lang w:val="es-ES" w:bidi="ar-SA"/>
+        </w:rPr>
+        <w:t>"output"</w:t>
+      </w:r>
+      <w:r>
+        <w:rPr>
+          <w:rFonts w:ascii="Courier New" w:hAnsi="Courier New" w:cs="Courier New"/>
+          <w:color w:val="000000"/>
+          <w:lang w:val="es-ES" w:bidi="ar-SA"/>
+        </w:rPr>
+        <w:t>, localStdout);</w:t>
+      </w:r>
+    </w:p>
+    <w:p>
+      <w:pPr>
+        <w:pBdr>
+          <w:top w:val="single" w:sz="4" w:space="1" w:color="auto"/>
+          <w:left w:val="single" w:sz="4" w:space="4" w:color="auto"/>
+          <w:bottom w:val="single" w:sz="4" w:space="1" w:color="auto"/>
+          <w:right w:val="single" w:sz="4" w:space="4" w:color="auto"/>
+        </w:pBdr>
+        <w:autoSpaceDE w:val="0"/>
+        <w:autoSpaceDN w:val="0"/>
+        <w:adjustRightInd w:val="0"/>
+        <w:spacing w:before="0" w:after="0" w:line="240" w:lineRule="auto"/>
+        <w:rPr>
+          <w:rFonts w:ascii="Courier New" w:hAnsi="Courier New" w:cs="Courier New"/>
+          <w:lang w:val="es-ES" w:bidi="ar-SA"/>
+        </w:rPr>
+      </w:pPr>
+      <w:r>
+        <w:rPr>
+          <w:rFonts w:ascii="Courier New" w:hAnsi="Courier New" w:cs="Courier New"/>
+          <w:color w:val="000000"/>
+          <w:lang w:val="es-ES" w:bidi="ar-SA"/>
+        </w:rPr>
+        <w:t>jd.addAttribute(</w:t>
+      </w:r>
+      <w:r>
+        <w:rPr>
+          <w:rFonts w:ascii="Courier New" w:hAnsi="Courier New" w:cs="Courier New"/>
+          <w:color w:val="2A00FF"/>
+          <w:lang w:val="es-ES" w:bidi="ar-SA"/>
+        </w:rPr>
+        <w:t>"error"</w:t>
+      </w:r>
+      <w:r>
+        <w:rPr>
+          <w:rFonts w:ascii="Courier New" w:hAnsi="Courier New" w:cs="Courier New"/>
+          <w:color w:val="000000"/>
+          <w:lang w:val="es-ES" w:bidi="ar-SA"/>
+        </w:rPr>
+        <w:t>, localStderr);</w:t>
+      </w:r>
+    </w:p>
+    <w:p>
+      <w:pPr>
+        <w:pBdr>
+          <w:top w:val="single" w:sz="4" w:space="1" w:color="auto"/>
+          <w:left w:val="single" w:sz="4" w:space="4" w:color="auto"/>
+          <w:bottom w:val="single" w:sz="4" w:space="1" w:color="auto"/>
+          <w:right w:val="single" w:sz="4" w:space="4" w:color="auto"/>
+        </w:pBdr>
+        <w:autoSpaceDE w:val="0"/>
+        <w:autoSpaceDN w:val="0"/>
+        <w:adjustRightInd w:val="0"/>
+        <w:spacing w:before="0" w:after="0" w:line="240" w:lineRule="auto"/>
+        <w:rPr>
+          <w:rFonts w:ascii="Courier New" w:hAnsi="Courier New" w:cs="Courier New"/>
+          <w:lang w:val="es-ES" w:bidi="ar-SA"/>
+        </w:rPr>
+      </w:pPr>
+      <w:r>
+        <w:rPr>
+          <w:rFonts w:ascii="Courier New" w:hAnsi="Courier New" w:cs="Courier New"/>
+          <w:color w:val="000000"/>
+          <w:lang w:val="es-ES" w:bidi="ar-SA"/>
+        </w:rPr>
+        <w:t>jd.addAttribute(</w:t>
+      </w:r>
+      <w:r>
+        <w:rPr>
+          <w:rFonts w:ascii="Courier New" w:hAnsi="Courier New" w:cs="Courier New"/>
+          <w:color w:val="2A00FF"/>
+          <w:lang w:val="es-ES" w:bidi="ar-SA"/>
+        </w:rPr>
+        <w:t>"log_xml"</w:t>
+      </w:r>
+      <w:r>
+        <w:rPr>
+          <w:rFonts w:ascii="Courier New" w:hAnsi="Courier New" w:cs="Courier New"/>
+          <w:color w:val="000000"/>
+          <w:lang w:val="es-ES" w:bidi="ar-SA"/>
+        </w:rPr>
+        <w:t xml:space="preserve">, </w:t>
+      </w:r>
+      <w:r>
+        <w:rPr>
+          <w:rFonts w:ascii="Courier New" w:hAnsi="Courier New" w:cs="Courier New"/>
+          <w:color w:val="2A00FF"/>
+          <w:lang w:val="es-ES" w:bidi="ar-SA"/>
+        </w:rPr>
+        <w:t>"True"</w:t>
+      </w:r>
+      <w:r>
+        <w:rPr>
+          <w:rFonts w:ascii="Courier New" w:hAnsi="Courier New" w:cs="Courier New"/>
+          <w:color w:val="000000"/>
+          <w:lang w:val="es-ES" w:bidi="ar-SA"/>
+        </w:rPr>
+        <w:t>);</w:t>
+      </w:r>
+    </w:p>
+    <w:p>
+      <w:pPr>
+        <w:pBdr>
+          <w:top w:val="single" w:sz="4" w:space="1" w:color="auto"/>
+          <w:left w:val="single" w:sz="4" w:space="4" w:color="auto"/>
+          <w:bottom w:val="single" w:sz="4" w:space="1" w:color="auto"/>
+          <w:right w:val="single" w:sz="4" w:space="4" w:color="auto"/>
+        </w:pBdr>
+        <w:autoSpaceDE w:val="0"/>
+        <w:autoSpaceDN w:val="0"/>
+        <w:adjustRightInd w:val="0"/>
+        <w:spacing w:before="0" w:after="0" w:line="240" w:lineRule="auto"/>
+        <w:rPr>
+          <w:rFonts w:ascii="Courier New" w:hAnsi="Courier New" w:cs="Courier New"/>
+          <w:color w:val="000000"/>
+          <w:lang w:val="es-ES" w:bidi="ar-SA"/>
+        </w:rPr>
+      </w:pPr>
+      <w:r>
+        <w:rPr>
+          <w:rFonts w:ascii="Courier New" w:hAnsi="Courier New" w:cs="Courier New"/>
+          <w:color w:val="000000"/>
+          <w:lang w:val="es-ES" w:bidi="ar-SA"/>
+        </w:rPr>
+        <w:t>jd.addAttribute(</w:t>
+      </w:r>
+      <w:r>
+        <w:rPr>
+          <w:rFonts w:ascii="Courier New" w:hAnsi="Courier New" w:cs="Courier New"/>
+          <w:color w:val="2A00FF"/>
+          <w:lang w:val="es-ES" w:bidi="ar-SA"/>
+        </w:rPr>
+        <w:t>"log"</w:t>
+      </w:r>
+      <w:r>
+        <w:rPr>
+          <w:rFonts w:ascii="Courier New" w:hAnsi="Courier New" w:cs="Courier New"/>
+          <w:color w:val="000000"/>
+          <w:lang w:val="es-ES" w:bidi="ar-SA"/>
+        </w:rPr>
+        <w:t>, localLog);</w:t>
+      </w:r>
+    </w:p>
+    <w:p>
+      <w:pPr>
+        <w:pBdr>
+          <w:top w:val="single" w:sz="4" w:space="1" w:color="auto"/>
+          <w:left w:val="single" w:sz="4" w:space="4" w:color="auto"/>
+          <w:bottom w:val="single" w:sz="4" w:space="1" w:color="auto"/>
+          <w:right w:val="single" w:sz="4" w:space="4" w:color="auto"/>
+        </w:pBdr>
+        <w:autoSpaceDE w:val="0"/>
+        <w:autoSpaceDN w:val="0"/>
+        <w:adjustRightInd w:val="0"/>
+        <w:spacing w:before="0" w:after="0" w:line="240" w:lineRule="auto"/>
+        <w:rPr>
+          <w:rFonts w:ascii="Courier New" w:hAnsi="Courier New" w:cs="Courier New"/>
+          <w:lang w:val="es-ES" w:bidi="ar-SA"/>
+        </w:rPr>
+      </w:pPr>
+    </w:p>
+    <w:p>
+      <w:pPr>
+        <w:pBdr>
+          <w:top w:val="single" w:sz="4" w:space="1" w:color="auto"/>
+          <w:left w:val="single" w:sz="4" w:space="4" w:color="auto"/>
+          <w:bottom w:val="single" w:sz="4" w:space="1" w:color="auto"/>
+          <w:right w:val="single" w:sz="4" w:space="4" w:color="auto"/>
+        </w:pBdr>
+        <w:autoSpaceDE w:val="0"/>
+        <w:autoSpaceDN w:val="0"/>
+        <w:adjustRightInd w:val="0"/>
+        <w:spacing w:before="0" w:after="0" w:line="240" w:lineRule="auto"/>
+        <w:rPr>
+          <w:rFonts w:ascii="Courier New" w:hAnsi="Courier New" w:cs="Courier New"/>
+          <w:lang w:val="es-ES" w:bidi="ar-SA"/>
+        </w:rPr>
+      </w:pPr>
+      <w:r>
+        <w:rPr>
+          <w:rFonts w:ascii="Courier New" w:hAnsi="Courier New" w:cs="Courier New"/>
+          <w:color w:val="3F7F5F"/>
+          <w:lang w:val="es-ES" w:bidi="ar-SA"/>
+        </w:rPr>
+        <w:t>// Si el universo no fue enviado como parametro se utiliza vanilla</w:t>
+      </w:r>
+    </w:p>
+    <w:p>
+      <w:pPr>
+        <w:pBdr>
+          <w:top w:val="single" w:sz="4" w:space="1" w:color="auto"/>
+          <w:left w:val="single" w:sz="4" w:space="4" w:color="auto"/>
+          <w:bottom w:val="single" w:sz="4" w:space="1" w:color="auto"/>
+          <w:right w:val="single" w:sz="4" w:space="4" w:color="auto"/>
+        </w:pBdr>
+        <w:autoSpaceDE w:val="0"/>
+        <w:autoSpaceDN w:val="0"/>
+        <w:adjustRightInd w:val="0"/>
+        <w:spacing w:before="0" w:after="0" w:line="240" w:lineRule="auto"/>
+        <w:rPr>
+          <w:rFonts w:ascii="Courier New" w:hAnsi="Courier New" w:cs="Courier New"/>
+          <w:lang w:val="es-ES" w:bidi="ar-SA"/>
+        </w:rPr>
+      </w:pPr>
+      <w:r>
+        <w:rPr>
+          <w:rFonts w:ascii="Courier New" w:hAnsi="Courier New" w:cs="Courier New"/>
+          <w:b/>
+          <w:bCs/>
+          <w:color w:val="7F0055"/>
+          <w:lang w:val="es-ES" w:bidi="ar-SA"/>
+        </w:rPr>
+        <w:t>if</w:t>
+      </w:r>
+      <w:r>
+        <w:rPr>
+          <w:rFonts w:ascii="Courier New" w:hAnsi="Courier New" w:cs="Courier New"/>
+          <w:color w:val="000000"/>
+          <w:lang w:val="es-ES" w:bidi="ar-SA"/>
+        </w:rPr>
+        <w:t>(properties.get(</w:t>
+      </w:r>
+      <w:r>
+        <w:rPr>
+          <w:rFonts w:ascii="Courier New" w:hAnsi="Courier New" w:cs="Courier New"/>
+          <w:color w:val="2A00FF"/>
+          <w:lang w:val="es-ES" w:bidi="ar-SA"/>
+        </w:rPr>
+        <w:t>"universe"</w:t>
+      </w:r>
+      <w:r>
+        <w:rPr>
+          <w:rFonts w:ascii="Courier New" w:hAnsi="Courier New" w:cs="Courier New"/>
+          <w:color w:val="000000"/>
+          <w:lang w:val="es-ES" w:bidi="ar-SA"/>
+        </w:rPr>
+        <w:t xml:space="preserve">) == </w:t>
+      </w:r>
+      <w:r>
+        <w:rPr>
+          <w:rFonts w:ascii="Courier New" w:hAnsi="Courier New" w:cs="Courier New"/>
+          <w:b/>
+          <w:bCs/>
+          <w:color w:val="7F0055"/>
+          <w:lang w:val="es-ES" w:bidi="ar-SA"/>
+        </w:rPr>
+        <w:t>null</w:t>
+      </w:r>
+      <w:r>
+        <w:rPr>
+          <w:rFonts w:ascii="Courier New" w:hAnsi="Courier New" w:cs="Courier New"/>
+          <w:color w:val="000000"/>
+          <w:lang w:val="es-ES" w:bidi="ar-SA"/>
+        </w:rPr>
+        <w:t>){</w:t>
+      </w:r>
+    </w:p>
+    <w:p>
+      <w:pPr>
+        <w:pBdr>
+          <w:top w:val="single" w:sz="4" w:space="1" w:color="auto"/>
+          <w:left w:val="single" w:sz="4" w:space="4" w:color="auto"/>
+          <w:bottom w:val="single" w:sz="4" w:space="1" w:color="auto"/>
+          <w:right w:val="single" w:sz="4" w:space="4" w:color="auto"/>
+        </w:pBdr>
+        <w:autoSpaceDE w:val="0"/>
+        <w:autoSpaceDN w:val="0"/>
+        <w:adjustRightInd w:val="0"/>
+        <w:spacing w:before="0" w:after="0" w:line="240" w:lineRule="auto"/>
+        <w:rPr>
+          <w:rFonts w:ascii="Courier New" w:hAnsi="Courier New" w:cs="Courier New"/>
+          <w:lang w:val="es-ES" w:bidi="ar-SA"/>
+        </w:rPr>
+      </w:pPr>
+      <w:r>
+        <w:rPr>
+          <w:rFonts w:ascii="Courier New" w:hAnsi="Courier New" w:cs="Courier New"/>
+          <w:color w:val="000000"/>
+          <w:lang w:val="es-ES" w:bidi="ar-SA"/>
+        </w:rPr>
+        <w:tab/>
+        <w:t>jd.addAttribute(</w:t>
+      </w:r>
+      <w:r>
+        <w:rPr>
+          <w:rFonts w:ascii="Courier New" w:hAnsi="Courier New" w:cs="Courier New"/>
+          <w:color w:val="2A00FF"/>
+          <w:lang w:val="es-ES" w:bidi="ar-SA"/>
+        </w:rPr>
+        <w:t>"universe"</w:t>
+      </w:r>
+      <w:r>
+        <w:rPr>
+          <w:rFonts w:ascii="Courier New" w:hAnsi="Courier New" w:cs="Courier New"/>
+          <w:color w:val="000000"/>
+          <w:lang w:val="es-ES" w:bidi="ar-SA"/>
+        </w:rPr>
+        <w:t xml:space="preserve">, </w:t>
+      </w:r>
+      <w:r>
+        <w:rPr>
+          <w:rFonts w:ascii="Courier New" w:hAnsi="Courier New" w:cs="Courier New"/>
+          <w:color w:val="2A00FF"/>
+          <w:lang w:val="es-ES" w:bidi="ar-SA"/>
+        </w:rPr>
+        <w:t>"vanilla"</w:t>
+      </w:r>
+      <w:r>
+        <w:rPr>
+          <w:rFonts w:ascii="Courier New" w:hAnsi="Courier New" w:cs="Courier New"/>
+          <w:color w:val="000000"/>
+          <w:lang w:val="es-ES" w:bidi="ar-SA"/>
+        </w:rPr>
+        <w:t>);</w:t>
+      </w:r>
+    </w:p>
+    <w:p>
+      <w:pPr>
+        <w:pBdr>
+          <w:top w:val="single" w:sz="4" w:space="1" w:color="auto"/>
+          <w:left w:val="single" w:sz="4" w:space="4" w:color="auto"/>
+          <w:bottom w:val="single" w:sz="4" w:space="1" w:color="auto"/>
+          <w:right w:val="single" w:sz="4" w:space="4" w:color="auto"/>
+        </w:pBdr>
+        <w:autoSpaceDE w:val="0"/>
+        <w:autoSpaceDN w:val="0"/>
+        <w:adjustRightInd w:val="0"/>
+        <w:spacing w:before="0" w:after="0" w:line="240" w:lineRule="auto"/>
+        <w:rPr>
+          <w:rFonts w:ascii="Courier New" w:hAnsi="Courier New" w:cs="Courier New"/>
+          <w:lang w:val="es-ES" w:bidi="ar-SA"/>
+        </w:rPr>
+      </w:pPr>
+      <w:r>
+        <w:rPr>
+          <w:rFonts w:ascii="Courier New" w:hAnsi="Courier New" w:cs="Courier New"/>
+          <w:color w:val="000000"/>
+          <w:lang w:val="es-ES" w:bidi="ar-SA"/>
+        </w:rPr>
+        <w:t>}</w:t>
+      </w:r>
+      <w:r>
+        <w:rPr>
+          <w:rFonts w:ascii="Courier New" w:hAnsi="Courier New" w:cs="Courier New"/>
+          <w:color w:val="000000"/>
+          <w:lang w:val="es-ES" w:bidi="ar-SA"/>
+        </w:rPr>
+        <w:tab/>
+      </w:r>
+      <w:r>
+        <w:rPr>
+          <w:rFonts w:ascii="Courier New" w:hAnsi="Courier New" w:cs="Courier New"/>
+          <w:color w:val="000000"/>
+          <w:lang w:val="es-ES" w:bidi="ar-SA"/>
+        </w:rPr>
+        <w:tab/>
+      </w:r>
+      <w:r>
+        <w:rPr>
+          <w:rFonts w:ascii="Courier New" w:hAnsi="Courier New" w:cs="Courier New"/>
+          <w:color w:val="000000"/>
+          <w:lang w:val="es-ES" w:bidi="ar-SA"/>
+        </w:rPr>
+        <w:tab/>
+      </w:r>
+      <w:r>
+        <w:rPr>
+          <w:rFonts w:ascii="Courier New" w:hAnsi="Courier New" w:cs="Courier New"/>
+          <w:color w:val="000000"/>
+          <w:lang w:val="es-ES" w:bidi="ar-SA"/>
+        </w:rPr>
+        <w:tab/>
+      </w:r>
+    </w:p>
+    <w:p>
+      <w:pPr>
+        <w:pBdr>
+          <w:top w:val="single" w:sz="4" w:space="1" w:color="auto"/>
+          <w:left w:val="single" w:sz="4" w:space="4" w:color="auto"/>
+          <w:bottom w:val="single" w:sz="4" w:space="1" w:color="auto"/>
+          <w:right w:val="single" w:sz="4" w:space="4" w:color="auto"/>
+        </w:pBdr>
+        <w:autoSpaceDE w:val="0"/>
+        <w:autoSpaceDN w:val="0"/>
+        <w:adjustRightInd w:val="0"/>
+        <w:spacing w:before="0" w:after="0" w:line="240" w:lineRule="auto"/>
+        <w:rPr>
+          <w:rFonts w:ascii="Courier New" w:hAnsi="Courier New" w:cs="Courier New"/>
+          <w:lang w:val="es-ES" w:bidi="ar-SA"/>
+        </w:rPr>
+      </w:pPr>
+      <w:r>
+        <w:rPr>
+          <w:rFonts w:ascii="Courier New" w:hAnsi="Courier New" w:cs="Courier New"/>
+          <w:color w:val="000000"/>
+          <w:lang w:val="es-ES" w:bidi="ar-SA"/>
+        </w:rPr>
+        <w:tab/>
+      </w:r>
+      <w:r>
+        <w:rPr>
+          <w:rFonts w:ascii="Courier New" w:hAnsi="Courier New" w:cs="Courier New"/>
+          <w:color w:val="000000"/>
+          <w:lang w:val="es-ES" w:bidi="ar-SA"/>
+        </w:rPr>
+        <w:tab/>
+      </w:r>
+      <w:r>
+        <w:rPr>
+          <w:rFonts w:ascii="Courier New" w:hAnsi="Courier New" w:cs="Courier New"/>
+          <w:color w:val="000000"/>
+          <w:lang w:val="es-ES" w:bidi="ar-SA"/>
+        </w:rPr>
+        <w:tab/>
+      </w:r>
+      <w:r>
+        <w:rPr>
+          <w:rFonts w:ascii="Courier New" w:hAnsi="Courier New" w:cs="Courier New"/>
+          <w:color w:val="000000"/>
+          <w:lang w:val="es-ES" w:bidi="ar-SA"/>
+        </w:rPr>
+        <w:tab/>
+      </w:r>
+    </w:p>
+    <w:p>
+      <w:pPr>
+        <w:pBdr>
+          <w:top w:val="single" w:sz="4" w:space="1" w:color="auto"/>
+          <w:left w:val="single" w:sz="4" w:space="4" w:color="auto"/>
+          <w:bottom w:val="single" w:sz="4" w:space="1" w:color="auto"/>
+          <w:right w:val="single" w:sz="4" w:space="4" w:color="auto"/>
+        </w:pBdr>
+        <w:autoSpaceDE w:val="0"/>
+        <w:autoSpaceDN w:val="0"/>
+        <w:adjustRightInd w:val="0"/>
+        <w:spacing w:before="0" w:after="0" w:line="240" w:lineRule="auto"/>
+        <w:rPr>
+          <w:rFonts w:ascii="Courier New" w:hAnsi="Courier New" w:cs="Courier New"/>
+          <w:lang w:val="es-ES" w:bidi="ar-SA"/>
+        </w:rPr>
+      </w:pPr>
+      <w:r>
+        <w:rPr>
+          <w:rFonts w:ascii="Courier New" w:hAnsi="Courier New" w:cs="Courier New"/>
+          <w:color w:val="3F7F5F"/>
+          <w:lang w:val="es-ES" w:bidi="ar-SA"/>
+        </w:rPr>
+        <w:t>// Agregar los parametros especificos del usuario</w:t>
+      </w:r>
+    </w:p>
+    <w:p>
+      <w:pPr>
+        <w:pBdr>
+          <w:top w:val="single" w:sz="4" w:space="1" w:color="auto"/>
+          <w:left w:val="single" w:sz="4" w:space="4" w:color="auto"/>
+          <w:bottom w:val="single" w:sz="4" w:space="1" w:color="auto"/>
+          <w:right w:val="single" w:sz="4" w:space="4" w:color="auto"/>
+        </w:pBdr>
+        <w:autoSpaceDE w:val="0"/>
+        <w:autoSpaceDN w:val="0"/>
+        <w:adjustRightInd w:val="0"/>
+        <w:spacing w:before="0" w:after="0" w:line="240" w:lineRule="auto"/>
+        <w:rPr>
+          <w:rFonts w:ascii="Courier New" w:hAnsi="Courier New" w:cs="Courier New"/>
+          <w:lang w:val="es-ES" w:bidi="ar-SA"/>
+        </w:rPr>
+      </w:pPr>
+      <w:r>
+        <w:rPr>
+          <w:rFonts w:ascii="Courier New" w:hAnsi="Courier New" w:cs="Courier New"/>
+          <w:b/>
+          <w:bCs/>
+          <w:color w:val="7F0055"/>
+          <w:lang w:val="es-ES" w:bidi="ar-SA"/>
+        </w:rPr>
+        <w:t>while</w:t>
+      </w:r>
+      <w:r>
+        <w:rPr>
+          <w:rFonts w:ascii="Courier New" w:hAnsi="Courier New" w:cs="Courier New"/>
+          <w:color w:val="000000"/>
+          <w:lang w:val="es-ES" w:bidi="ar-SA"/>
+        </w:rPr>
+        <w:t xml:space="preserve"> (auxEnum.hasMoreElements()) {</w:t>
+      </w:r>
+    </w:p>
+    <w:p>
+      <w:pPr>
+        <w:pBdr>
+          <w:top w:val="single" w:sz="4" w:space="1" w:color="auto"/>
+          <w:left w:val="single" w:sz="4" w:space="4" w:color="auto"/>
+          <w:bottom w:val="single" w:sz="4" w:space="1" w:color="auto"/>
+          <w:right w:val="single" w:sz="4" w:space="4" w:color="auto"/>
+        </w:pBdr>
+        <w:autoSpaceDE w:val="0"/>
+        <w:autoSpaceDN w:val="0"/>
+        <w:adjustRightInd w:val="0"/>
+        <w:spacing w:before="0" w:after="0" w:line="240" w:lineRule="auto"/>
+        <w:rPr>
+          <w:rFonts w:ascii="Courier New" w:hAnsi="Courier New" w:cs="Courier New"/>
+          <w:lang w:val="es-ES" w:bidi="ar-SA"/>
+        </w:rPr>
+      </w:pPr>
+      <w:r>
+        <w:rPr>
+          <w:rFonts w:ascii="Courier New" w:hAnsi="Courier New" w:cs="Courier New"/>
+          <w:color w:val="000000"/>
+          <w:lang w:val="es-ES" w:bidi="ar-SA"/>
+        </w:rPr>
+        <w:tab/>
+        <w:t>String key = auxEnum.nextElement();</w:t>
+      </w:r>
+    </w:p>
+    <w:p>
+      <w:pPr>
+        <w:pBdr>
+          <w:top w:val="single" w:sz="4" w:space="1" w:color="auto"/>
+          <w:left w:val="single" w:sz="4" w:space="4" w:color="auto"/>
+          <w:bottom w:val="single" w:sz="4" w:space="1" w:color="auto"/>
+          <w:right w:val="single" w:sz="4" w:space="4" w:color="auto"/>
+        </w:pBdr>
+        <w:autoSpaceDE w:val="0"/>
+        <w:autoSpaceDN w:val="0"/>
+        <w:adjustRightInd w:val="0"/>
+        <w:spacing w:before="0" w:after="0" w:line="240" w:lineRule="auto"/>
+        <w:rPr>
+          <w:rFonts w:ascii="Courier New" w:hAnsi="Courier New" w:cs="Courier New"/>
+          <w:lang w:val="es-ES" w:bidi="ar-SA"/>
+        </w:rPr>
+      </w:pPr>
+      <w:r>
+        <w:rPr>
+          <w:rFonts w:ascii="Courier New" w:hAnsi="Courier New" w:cs="Courier New"/>
+          <w:color w:val="000000"/>
+          <w:lang w:val="es-ES" w:bidi="ar-SA"/>
+        </w:rPr>
+        <w:tab/>
+      </w:r>
+      <w:r>
+        <w:rPr>
+          <w:rFonts w:ascii="Courier New" w:hAnsi="Courier New" w:cs="Courier New"/>
+          <w:b/>
+          <w:bCs/>
+          <w:color w:val="7F0055"/>
+          <w:lang w:val="es-ES" w:bidi="ar-SA"/>
+        </w:rPr>
+        <w:t>if</w:t>
+      </w:r>
+      <w:r>
+        <w:rPr>
+          <w:rFonts w:ascii="Courier New" w:hAnsi="Courier New" w:cs="Courier New"/>
+          <w:color w:val="000000"/>
+          <w:lang w:val="es-ES" w:bidi="ar-SA"/>
+        </w:rPr>
+        <w:t xml:space="preserve"> (key != </w:t>
+      </w:r>
+      <w:r>
+        <w:rPr>
+          <w:rFonts w:ascii="Courier New" w:hAnsi="Courier New" w:cs="Courier New"/>
+          <w:color w:val="2A00FF"/>
+          <w:lang w:val="es-ES" w:bidi="ar-SA"/>
+        </w:rPr>
+        <w:t>"executable"</w:t>
+      </w:r>
+      <w:r>
+        <w:rPr>
+          <w:rFonts w:ascii="Courier New" w:hAnsi="Courier New" w:cs="Courier New"/>
+          <w:color w:val="000000"/>
+          <w:lang w:val="es-ES" w:bidi="ar-SA"/>
+        </w:rPr>
+        <w:t xml:space="preserve"> &amp;&amp; key != </w:t>
+      </w:r>
+      <w:r>
+        <w:rPr>
+          <w:rFonts w:ascii="Courier New" w:hAnsi="Courier New" w:cs="Courier New"/>
+          <w:color w:val="2A00FF"/>
+          <w:lang w:val="es-ES" w:bidi="ar-SA"/>
+        </w:rPr>
+        <w:t>"output"</w:t>
+      </w:r>
+    </w:p>
+    <w:p>
+      <w:pPr>
+        <w:pBdr>
+          <w:top w:val="single" w:sz="4" w:space="1" w:color="auto"/>
+          <w:left w:val="single" w:sz="4" w:space="4" w:color="auto"/>
+          <w:bottom w:val="single" w:sz="4" w:space="1" w:color="auto"/>
+          <w:right w:val="single" w:sz="4" w:space="4" w:color="auto"/>
+        </w:pBdr>
+        <w:autoSpaceDE w:val="0"/>
+        <w:autoSpaceDN w:val="0"/>
+        <w:adjustRightInd w:val="0"/>
+        <w:spacing w:before="0" w:after="0" w:line="240" w:lineRule="auto"/>
+        <w:rPr>
+          <w:rFonts w:ascii="Courier New" w:hAnsi="Courier New" w:cs="Courier New"/>
+          <w:lang w:val="es-ES" w:bidi="ar-SA"/>
+        </w:rPr>
+      </w:pPr>
+      <w:r>
+        <w:rPr>
+          <w:rFonts w:ascii="Courier New" w:hAnsi="Courier New" w:cs="Courier New"/>
+          <w:color w:val="000000"/>
+          <w:lang w:val="es-ES" w:bidi="ar-SA"/>
+        </w:rPr>
+        <w:tab/>
+      </w:r>
+      <w:r>
+        <w:rPr>
+          <w:rFonts w:ascii="Courier New" w:hAnsi="Courier New" w:cs="Courier New"/>
+          <w:color w:val="000000"/>
+          <w:lang w:val="es-ES" w:bidi="ar-SA"/>
+        </w:rPr>
+        <w:tab/>
+        <w:t xml:space="preserve">&amp;&amp; key != </w:t>
+      </w:r>
+      <w:r>
+        <w:rPr>
+          <w:rFonts w:ascii="Courier New" w:hAnsi="Courier New" w:cs="Courier New"/>
+          <w:color w:val="2A00FF"/>
+          <w:lang w:val="es-ES" w:bidi="ar-SA"/>
+        </w:rPr>
+        <w:t>"error"</w:t>
+      </w:r>
+      <w:r>
+        <w:rPr>
+          <w:rFonts w:ascii="Courier New" w:hAnsi="Courier New" w:cs="Courier New"/>
+          <w:color w:val="000000"/>
+          <w:lang w:val="es-ES" w:bidi="ar-SA"/>
+        </w:rPr>
+        <w:t xml:space="preserve"> &amp;&amp; key != </w:t>
+      </w:r>
+      <w:r>
+        <w:rPr>
+          <w:rFonts w:ascii="Courier New" w:hAnsi="Courier New" w:cs="Courier New"/>
+          <w:color w:val="2A00FF"/>
+          <w:lang w:val="es-ES" w:bidi="ar-SA"/>
+        </w:rPr>
+        <w:t>"log"</w:t>
+      </w:r>
+    </w:p>
+    <w:p>
+      <w:pPr>
+        <w:pBdr>
+          <w:top w:val="single" w:sz="4" w:space="1" w:color="auto"/>
+          <w:left w:val="single" w:sz="4" w:space="4" w:color="auto"/>
+          <w:bottom w:val="single" w:sz="4" w:space="1" w:color="auto"/>
+          <w:right w:val="single" w:sz="4" w:space="4" w:color="auto"/>
+        </w:pBdr>
+        <w:autoSpaceDE w:val="0"/>
+        <w:autoSpaceDN w:val="0"/>
+        <w:adjustRightInd w:val="0"/>
+        <w:spacing w:before="0" w:after="0" w:line="240" w:lineRule="auto"/>
+        <w:rPr>
+          <w:rFonts w:ascii="Courier New" w:hAnsi="Courier New" w:cs="Courier New"/>
+          <w:lang w:val="es-ES" w:bidi="ar-SA"/>
+        </w:rPr>
+      </w:pPr>
+      <w:r>
+        <w:rPr>
+          <w:rFonts w:ascii="Courier New" w:hAnsi="Courier New" w:cs="Courier New"/>
+          <w:color w:val="000000"/>
+          <w:lang w:val="es-ES" w:bidi="ar-SA"/>
+        </w:rPr>
+        <w:tab/>
+      </w:r>
+      <w:r>
+        <w:rPr>
+          <w:rFonts w:ascii="Courier New" w:hAnsi="Courier New" w:cs="Courier New"/>
+          <w:color w:val="000000"/>
+          <w:lang w:val="es-ES" w:bidi="ar-SA"/>
+        </w:rPr>
+        <w:tab/>
+        <w:t xml:space="preserve">&amp;&amp; key != </w:t>
+      </w:r>
+      <w:r>
+        <w:rPr>
+          <w:rFonts w:ascii="Courier New" w:hAnsi="Courier New" w:cs="Courier New"/>
+          <w:color w:val="2A00FF"/>
+          <w:lang w:val="es-ES" w:bidi="ar-SA"/>
+        </w:rPr>
+        <w:t>"log_xml"</w:t>
+      </w:r>
+      <w:r>
+        <w:rPr>
+          <w:rFonts w:ascii="Courier New" w:hAnsi="Courier New" w:cs="Courier New"/>
+          <w:color w:val="000000"/>
+          <w:lang w:val="es-ES" w:bidi="ar-SA"/>
+        </w:rPr>
+        <w:t xml:space="preserve">) </w:t>
+      </w:r>
+    </w:p>
+    <w:p>
+      <w:pPr>
+        <w:pBdr>
+          <w:top w:val="single" w:sz="4" w:space="1" w:color="auto"/>
+          <w:left w:val="single" w:sz="4" w:space="4" w:color="auto"/>
+          <w:bottom w:val="single" w:sz="4" w:space="1" w:color="auto"/>
+          <w:right w:val="single" w:sz="4" w:space="4" w:color="auto"/>
+        </w:pBdr>
+        <w:autoSpaceDE w:val="0"/>
+        <w:autoSpaceDN w:val="0"/>
+        <w:adjustRightInd w:val="0"/>
+        <w:spacing w:before="0" w:after="0" w:line="240" w:lineRule="auto"/>
+        <w:rPr>
+          <w:rFonts w:ascii="Courier New" w:hAnsi="Courier New" w:cs="Courier New"/>
+          <w:lang w:val="es-ES" w:bidi="ar-SA"/>
+        </w:rPr>
+      </w:pPr>
+      <w:r>
+        <w:rPr>
+          <w:rFonts w:ascii="Courier New" w:hAnsi="Courier New" w:cs="Courier New"/>
+          <w:color w:val="000000"/>
+          <w:lang w:val="es-ES" w:bidi="ar-SA"/>
+        </w:rPr>
+        <w:tab/>
+      </w:r>
+      <w:r>
+        <w:rPr>
+          <w:rFonts w:ascii="Courier New" w:hAnsi="Courier New" w:cs="Courier New"/>
+          <w:color w:val="000000"/>
+          <w:lang w:val="es-ES" w:bidi="ar-SA"/>
+        </w:rPr>
+        <w:tab/>
+        <w:t>jd.addAttribute(key, properties.get(key));</w:t>
+      </w:r>
+    </w:p>
+    <w:p>
+      <w:pPr>
+        <w:pBdr>
+          <w:top w:val="single" w:sz="4" w:space="1" w:color="auto"/>
+          <w:left w:val="single" w:sz="4" w:space="4" w:color="auto"/>
+          <w:bottom w:val="single" w:sz="4" w:space="1" w:color="auto"/>
+          <w:right w:val="single" w:sz="4" w:space="4" w:color="auto"/>
+        </w:pBdr>
+        <w:autoSpaceDE w:val="0"/>
+        <w:autoSpaceDN w:val="0"/>
+        <w:adjustRightInd w:val="0"/>
+        <w:spacing w:before="0" w:after="0" w:line="240" w:lineRule="auto"/>
+        <w:rPr>
+          <w:rFonts w:ascii="Courier New" w:hAnsi="Courier New" w:cs="Courier New"/>
+          <w:lang w:val="es-ES" w:bidi="ar-SA"/>
+        </w:rPr>
+      </w:pPr>
+      <w:r>
+        <w:rPr>
+          <w:rFonts w:ascii="Courier New" w:hAnsi="Courier New" w:cs="Courier New"/>
+          <w:color w:val="000000"/>
+          <w:lang w:val="es-ES" w:bidi="ar-SA"/>
+        </w:rPr>
+        <w:t>}</w:t>
+      </w:r>
+    </w:p>
+    <w:p>
+      <w:pPr>
+        <w:pBdr>
+          <w:top w:val="single" w:sz="4" w:space="1" w:color="auto"/>
+          <w:left w:val="single" w:sz="4" w:space="4" w:color="auto"/>
+          <w:bottom w:val="single" w:sz="4" w:space="1" w:color="auto"/>
+          <w:right w:val="single" w:sz="4" w:space="4" w:color="auto"/>
+        </w:pBdr>
+        <w:autoSpaceDE w:val="0"/>
+        <w:autoSpaceDN w:val="0"/>
+        <w:adjustRightInd w:val="0"/>
+        <w:spacing w:before="0" w:after="0" w:line="240" w:lineRule="auto"/>
+        <w:rPr>
+          <w:rFonts w:ascii="Courier New" w:hAnsi="Courier New" w:cs="Courier New"/>
+          <w:lang w:val="es-ES" w:bidi="ar-SA"/>
+        </w:rPr>
+      </w:pPr>
+      <w:r>
+        <w:rPr>
+          <w:rFonts w:ascii="Courier New" w:hAnsi="Courier New" w:cs="Courier New"/>
+          <w:color w:val="000000"/>
+          <w:lang w:val="es-ES" w:bidi="ar-SA"/>
+        </w:rPr>
+        <w:t>jd.addQueue();</w:t>
+      </w:r>
+    </w:p>
+    <w:p>
+      <w:pPr>
+        <w:pBdr>
+          <w:top w:val="single" w:sz="4" w:space="1" w:color="auto"/>
+          <w:left w:val="single" w:sz="4" w:space="4" w:color="auto"/>
+          <w:bottom w:val="single" w:sz="4" w:space="1" w:color="auto"/>
+          <w:right w:val="single" w:sz="4" w:space="4" w:color="auto"/>
+        </w:pBdr>
+        <w:autoSpaceDE w:val="0"/>
+        <w:autoSpaceDN w:val="0"/>
+        <w:adjustRightInd w:val="0"/>
+        <w:spacing w:before="0" w:after="0" w:line="240" w:lineRule="auto"/>
+        <w:rPr>
+          <w:rFonts w:ascii="Courier New" w:hAnsi="Courier New" w:cs="Courier New"/>
+          <w:lang w:val="es-ES" w:bidi="ar-SA"/>
+        </w:rPr>
+      </w:pPr>
+    </w:p>
+    <w:p>
+      <w:pPr>
+        <w:pBdr>
+          <w:top w:val="single" w:sz="4" w:space="1" w:color="auto"/>
+          <w:left w:val="single" w:sz="4" w:space="4" w:color="auto"/>
+          <w:bottom w:val="single" w:sz="4" w:space="1" w:color="auto"/>
+          <w:right w:val="single" w:sz="4" w:space="4" w:color="auto"/>
+        </w:pBdr>
+        <w:autoSpaceDE w:val="0"/>
+        <w:autoSpaceDN w:val="0"/>
+        <w:adjustRightInd w:val="0"/>
+        <w:spacing w:before="0" w:after="0" w:line="240" w:lineRule="auto"/>
+        <w:rPr>
+          <w:rFonts w:ascii="Courier New" w:hAnsi="Courier New" w:cs="Courier New"/>
+          <w:color w:val="3F7F5F"/>
+          <w:lang w:val="es-ES" w:bidi="ar-SA"/>
+        </w:rPr>
+      </w:pPr>
+      <w:r>
+        <w:rPr>
+          <w:rFonts w:ascii="Courier New" w:hAnsi="Courier New" w:cs="Courier New"/>
+          <w:color w:val="3F7F5F"/>
+          <w:lang w:val="es-ES" w:bidi="ar-SA"/>
+        </w:rPr>
+        <w:t xml:space="preserve">// Enviar el trabajo y esperar a que </w:t>
+      </w:r>
+      <w:r>
+        <w:rPr>
+          <w:rFonts w:ascii="Courier New" w:hAnsi="Courier New" w:cs="Courier New"/>
+          <w:color w:val="3F7F5F"/>
+          <w:u w:val="single"/>
+          <w:lang w:val="es-ES" w:bidi="ar-SA"/>
+        </w:rPr>
+        <w:t>condor</w:t>
+      </w:r>
+      <w:r>
+        <w:rPr>
+          <w:rFonts w:ascii="Courier New" w:hAnsi="Courier New" w:cs="Courier New"/>
+          <w:color w:val="3F7F5F"/>
+          <w:lang w:val="es-ES" w:bidi="ar-SA"/>
+        </w:rPr>
+        <w:t xml:space="preserve"> finalice</w:t>
+      </w:r>
+    </w:p>
+    <w:p>
+      <w:pPr>
+        <w:pBdr>
+          <w:top w:val="single" w:sz="4" w:space="1" w:color="auto"/>
+          <w:left w:val="single" w:sz="4" w:space="4" w:color="auto"/>
+          <w:bottom w:val="single" w:sz="4" w:space="1" w:color="auto"/>
+          <w:right w:val="single" w:sz="4" w:space="4" w:color="auto"/>
+        </w:pBdr>
+        <w:autoSpaceDE w:val="0"/>
+        <w:autoSpaceDN w:val="0"/>
+        <w:adjustRightInd w:val="0"/>
+        <w:spacing w:before="0" w:after="0" w:line="240" w:lineRule="auto"/>
+        <w:rPr>
+          <w:rFonts w:ascii="Courier New" w:hAnsi="Courier New" w:cs="Courier New"/>
+          <w:lang w:val="es-ES" w:bidi="ar-SA"/>
+        </w:rPr>
+      </w:pPr>
+      <w:r>
+        <w:rPr>
+          <w:rFonts w:ascii="Courier New" w:hAnsi="Courier New" w:cs="Courier New"/>
+          <w:color w:val="000000"/>
+          <w:lang w:val="es-ES" w:bidi="ar-SA"/>
+        </w:rPr>
+        <w:t>Cluster cluster = condor.submit(jd);</w:t>
+      </w:r>
+    </w:p>
+    <w:p>
+      <w:pPr>
+        <w:pBdr>
+          <w:top w:val="single" w:sz="4" w:space="1" w:color="auto"/>
+          <w:left w:val="single" w:sz="4" w:space="4" w:color="auto"/>
+          <w:bottom w:val="single" w:sz="4" w:space="1" w:color="auto"/>
+          <w:right w:val="single" w:sz="4" w:space="4" w:color="auto"/>
+        </w:pBdr>
+        <w:autoSpaceDE w:val="0"/>
+        <w:autoSpaceDN w:val="0"/>
+        <w:adjustRightInd w:val="0"/>
+        <w:spacing w:before="0" w:after="0" w:line="240" w:lineRule="auto"/>
+        <w:rPr>
+          <w:rFonts w:ascii="Courier New" w:hAnsi="Courier New" w:cs="Courier New"/>
+          <w:lang w:val="es-ES" w:bidi="ar-SA"/>
+        </w:rPr>
+      </w:pPr>
+      <w:r>
+        <w:rPr>
+          <w:rFonts w:ascii="Courier New" w:hAnsi="Courier New" w:cs="Courier New"/>
+          <w:color w:val="000000"/>
+          <w:lang w:val="es-ES" w:bidi="ar-SA"/>
+        </w:rPr>
+        <w:t>Job j = cluster.getJob(0);</w:t>
+      </w:r>
+    </w:p>
+    <w:p>
+      <w:pPr>
+        <w:pBdr>
+          <w:top w:val="single" w:sz="4" w:space="1" w:color="auto"/>
+          <w:left w:val="single" w:sz="4" w:space="4" w:color="auto"/>
+          <w:bottom w:val="single" w:sz="4" w:space="1" w:color="auto"/>
+          <w:right w:val="single" w:sz="4" w:space="4" w:color="auto"/>
+        </w:pBdr>
+        <w:autoSpaceDE w:val="0"/>
+        <w:autoSpaceDN w:val="0"/>
+        <w:adjustRightInd w:val="0"/>
+        <w:spacing w:before="0" w:after="0" w:line="240" w:lineRule="auto"/>
+        <w:rPr>
+          <w:rFonts w:ascii="Courier New" w:hAnsi="Courier New" w:cs="Courier New"/>
+          <w:lang w:val="es-ES" w:bidi="ar-SA"/>
+        </w:rPr>
+      </w:pPr>
+      <w:r>
+        <w:rPr>
+          <w:rFonts w:ascii="Courier New" w:hAnsi="Courier New" w:cs="Courier New"/>
+          <w:b/>
+          <w:bCs/>
+          <w:color w:val="7F0055"/>
+          <w:lang w:val="es-ES" w:bidi="ar-SA"/>
+        </w:rPr>
+        <w:t>while</w:t>
+      </w:r>
+      <w:r>
+        <w:rPr>
+          <w:rFonts w:ascii="Courier New" w:hAnsi="Courier New" w:cs="Courier New"/>
+          <w:color w:val="000000"/>
+          <w:lang w:val="es-ES" w:bidi="ar-SA"/>
+        </w:rPr>
+        <w:t xml:space="preserve"> (!j.isCompleted()) {</w:t>
+      </w:r>
+    </w:p>
+    <w:p>
+      <w:pPr>
+        <w:pBdr>
+          <w:top w:val="single" w:sz="4" w:space="1" w:color="auto"/>
+          <w:left w:val="single" w:sz="4" w:space="4" w:color="auto"/>
+          <w:bottom w:val="single" w:sz="4" w:space="1" w:color="auto"/>
+          <w:right w:val="single" w:sz="4" w:space="4" w:color="auto"/>
+        </w:pBdr>
+        <w:autoSpaceDE w:val="0"/>
+        <w:autoSpaceDN w:val="0"/>
+        <w:adjustRightInd w:val="0"/>
+        <w:spacing w:before="0" w:after="0" w:line="240" w:lineRule="auto"/>
+        <w:rPr>
+          <w:rFonts w:ascii="Courier New" w:hAnsi="Courier New" w:cs="Courier New"/>
+          <w:lang w:val="es-ES" w:bidi="ar-SA"/>
+        </w:rPr>
+      </w:pPr>
+      <w:r>
+        <w:rPr>
+          <w:rFonts w:ascii="Courier New" w:hAnsi="Courier New" w:cs="Courier New"/>
+          <w:color w:val="000000"/>
+          <w:lang w:val="es-ES" w:bidi="ar-SA"/>
+        </w:rPr>
+        <w:tab/>
+      </w:r>
+      <w:r>
+        <w:rPr>
+          <w:rFonts w:ascii="Courier New" w:hAnsi="Courier New" w:cs="Courier New"/>
+          <w:b/>
+          <w:bCs/>
+          <w:color w:val="7F0055"/>
+          <w:lang w:val="es-ES" w:bidi="ar-SA"/>
+        </w:rPr>
+        <w:t>try</w:t>
+      </w:r>
+      <w:r>
+        <w:rPr>
+          <w:rFonts w:ascii="Courier New" w:hAnsi="Courier New" w:cs="Courier New"/>
+          <w:color w:val="000000"/>
+          <w:lang w:val="es-ES" w:bidi="ar-SA"/>
+        </w:rPr>
+        <w:t xml:space="preserve"> {</w:t>
+      </w:r>
+    </w:p>
+    <w:p>
+      <w:pPr>
+        <w:pBdr>
+          <w:top w:val="single" w:sz="4" w:space="1" w:color="auto"/>
+          <w:left w:val="single" w:sz="4" w:space="4" w:color="auto"/>
+          <w:bottom w:val="single" w:sz="4" w:space="1" w:color="auto"/>
+          <w:right w:val="single" w:sz="4" w:space="4" w:color="auto"/>
+        </w:pBdr>
+        <w:autoSpaceDE w:val="0"/>
+        <w:autoSpaceDN w:val="0"/>
+        <w:adjustRightInd w:val="0"/>
+        <w:spacing w:before="0" w:after="0" w:line="240" w:lineRule="auto"/>
+        <w:rPr>
+          <w:rFonts w:ascii="Courier New" w:hAnsi="Courier New" w:cs="Courier New"/>
+          <w:lang w:val="es-ES" w:bidi="ar-SA"/>
+        </w:rPr>
+      </w:pPr>
+      <w:r>
+        <w:rPr>
+          <w:rFonts w:ascii="Courier New" w:hAnsi="Courier New" w:cs="Courier New"/>
+          <w:color w:val="000000"/>
+          <w:lang w:val="es-ES" w:bidi="ar-SA"/>
+        </w:rPr>
+        <w:tab/>
+      </w:r>
+      <w:r>
+        <w:rPr>
+          <w:rFonts w:ascii="Courier New" w:hAnsi="Courier New" w:cs="Courier New"/>
+          <w:color w:val="000000"/>
+          <w:lang w:val="es-ES" w:bidi="ar-SA"/>
+        </w:rPr>
+        <w:tab/>
+        <w:t>Thread.</w:t>
+      </w:r>
+      <w:r>
+        <w:rPr>
+          <w:rFonts w:ascii="Courier New" w:hAnsi="Courier New" w:cs="Courier New"/>
+          <w:i/>
+          <w:iCs/>
+          <w:color w:val="000000"/>
+          <w:lang w:val="es-ES" w:bidi="ar-SA"/>
+        </w:rPr>
+        <w:t>sleep</w:t>
+      </w:r>
+      <w:r>
+        <w:rPr>
+          <w:rFonts w:ascii="Courier New" w:hAnsi="Courier New" w:cs="Courier New"/>
+          <w:color w:val="000000"/>
+          <w:lang w:val="es-ES" w:bidi="ar-SA"/>
+        </w:rPr>
+        <w:t>(1000);</w:t>
+      </w:r>
+    </w:p>
+    <w:p>
+      <w:pPr>
+        <w:pBdr>
+          <w:top w:val="single" w:sz="4" w:space="1" w:color="auto"/>
+          <w:left w:val="single" w:sz="4" w:space="4" w:color="auto"/>
+          <w:bottom w:val="single" w:sz="4" w:space="1" w:color="auto"/>
+          <w:right w:val="single" w:sz="4" w:space="4" w:color="auto"/>
+        </w:pBdr>
+        <w:autoSpaceDE w:val="0"/>
+        <w:autoSpaceDN w:val="0"/>
+        <w:adjustRightInd w:val="0"/>
+        <w:spacing w:before="0" w:after="0" w:line="240" w:lineRule="auto"/>
+        <w:rPr>
+          <w:rFonts w:ascii="Courier New" w:hAnsi="Courier New" w:cs="Courier New"/>
+          <w:lang w:val="es-ES" w:bidi="ar-SA"/>
+        </w:rPr>
+      </w:pPr>
+      <w:r>
+        <w:rPr>
+          <w:rFonts w:ascii="Courier New" w:hAnsi="Courier New" w:cs="Courier New"/>
+          <w:color w:val="000000"/>
+          <w:lang w:val="es-ES" w:bidi="ar-SA"/>
+        </w:rPr>
+        <w:tab/>
+        <w:t xml:space="preserve">} </w:t>
+      </w:r>
+      <w:r>
+        <w:rPr>
+          <w:rFonts w:ascii="Courier New" w:hAnsi="Courier New" w:cs="Courier New"/>
+          <w:b/>
+          <w:bCs/>
+          <w:color w:val="7F0055"/>
+          <w:lang w:val="es-ES" w:bidi="ar-SA"/>
+        </w:rPr>
+        <w:t>catch</w:t>
+      </w:r>
+      <w:r>
+        <w:rPr>
+          <w:rFonts w:ascii="Courier New" w:hAnsi="Courier New" w:cs="Courier New"/>
+          <w:color w:val="000000"/>
+          <w:lang w:val="es-ES" w:bidi="ar-SA"/>
+        </w:rPr>
+        <w:t xml:space="preserve"> (InterruptedException e1) {</w:t>
+      </w:r>
+    </w:p>
+    <w:p>
+      <w:pPr>
+        <w:pBdr>
+          <w:top w:val="single" w:sz="4" w:space="1" w:color="auto"/>
+          <w:left w:val="single" w:sz="4" w:space="4" w:color="auto"/>
+          <w:bottom w:val="single" w:sz="4" w:space="1" w:color="auto"/>
+          <w:right w:val="single" w:sz="4" w:space="4" w:color="auto"/>
+        </w:pBdr>
+        <w:autoSpaceDE w:val="0"/>
+        <w:autoSpaceDN w:val="0"/>
+        <w:adjustRightInd w:val="0"/>
+        <w:spacing w:before="0" w:after="0" w:line="240" w:lineRule="auto"/>
+        <w:rPr>
+          <w:rFonts w:ascii="Courier New" w:hAnsi="Courier New" w:cs="Courier New"/>
+          <w:lang w:val="es-ES" w:bidi="ar-SA"/>
+        </w:rPr>
+      </w:pPr>
+      <w:r>
+        <w:rPr>
+          <w:rFonts w:ascii="Courier New" w:hAnsi="Courier New" w:cs="Courier New"/>
+          <w:color w:val="000000"/>
+          <w:lang w:val="es-ES" w:bidi="ar-SA"/>
+        </w:rPr>
+        <w:tab/>
+      </w:r>
+      <w:r>
+        <w:rPr>
+          <w:rFonts w:ascii="Courier New" w:hAnsi="Courier New" w:cs="Courier New"/>
+          <w:color w:val="000000"/>
+          <w:lang w:val="es-ES" w:bidi="ar-SA"/>
+        </w:rPr>
+        <w:tab/>
+        <w:t>e1.printStackTrace();</w:t>
+      </w:r>
+    </w:p>
+    <w:p>
+      <w:pPr>
+        <w:pBdr>
+          <w:top w:val="single" w:sz="4" w:space="1" w:color="auto"/>
+          <w:left w:val="single" w:sz="4" w:space="4" w:color="auto"/>
+          <w:bottom w:val="single" w:sz="4" w:space="1" w:color="auto"/>
+          <w:right w:val="single" w:sz="4" w:space="4" w:color="auto"/>
+        </w:pBdr>
+        <w:autoSpaceDE w:val="0"/>
+        <w:autoSpaceDN w:val="0"/>
+        <w:adjustRightInd w:val="0"/>
+        <w:spacing w:before="0" w:after="0" w:line="240" w:lineRule="auto"/>
+        <w:rPr>
+          <w:rFonts w:ascii="Courier New" w:hAnsi="Courier New" w:cs="Courier New"/>
+          <w:lang w:val="es-ES" w:bidi="ar-SA"/>
+        </w:rPr>
+      </w:pPr>
+      <w:r>
+        <w:rPr>
+          <w:rFonts w:ascii="Courier New" w:hAnsi="Courier New" w:cs="Courier New"/>
+          <w:color w:val="000000"/>
+          <w:lang w:val="es-ES" w:bidi="ar-SA"/>
+        </w:rPr>
+        <w:tab/>
+        <w:t>}</w:t>
+      </w:r>
+    </w:p>
+    <w:p>
+      <w:pPr>
+        <w:pBdr>
+          <w:top w:val="single" w:sz="4" w:space="1" w:color="auto"/>
+          <w:left w:val="single" w:sz="4" w:space="4" w:color="auto"/>
+          <w:bottom w:val="single" w:sz="4" w:space="1" w:color="auto"/>
+          <w:right w:val="single" w:sz="4" w:space="4" w:color="auto"/>
+        </w:pBdr>
+        <w:autoSpaceDE w:val="0"/>
+        <w:autoSpaceDN w:val="0"/>
+        <w:adjustRightInd w:val="0"/>
+        <w:spacing w:before="0" w:after="0" w:line="240" w:lineRule="auto"/>
+        <w:rPr>
+          <w:rFonts w:ascii="Courier New" w:hAnsi="Courier New" w:cs="Courier New"/>
+          <w:lang w:val="es-ES" w:bidi="ar-SA"/>
+        </w:rPr>
+      </w:pPr>
+      <w:r>
+        <w:rPr>
+          <w:rFonts w:ascii="Courier New" w:hAnsi="Courier New" w:cs="Courier New"/>
+          <w:color w:val="000000"/>
+          <w:lang w:val="es-ES" w:bidi="ar-SA"/>
+        </w:rPr>
+        <w:t>}</w:t>
+      </w:r>
+    </w:p>
+    <w:p>
+      <w:pPr>
+        <w:pBdr>
+          <w:top w:val="single" w:sz="4" w:space="1" w:color="auto"/>
+          <w:left w:val="single" w:sz="4" w:space="4" w:color="auto"/>
+          <w:bottom w:val="single" w:sz="4" w:space="1" w:color="auto"/>
+          <w:right w:val="single" w:sz="4" w:space="4" w:color="auto"/>
+        </w:pBdr>
+        <w:autoSpaceDE w:val="0"/>
+        <w:autoSpaceDN w:val="0"/>
+        <w:adjustRightInd w:val="0"/>
+        <w:spacing w:before="0" w:after="0" w:line="240" w:lineRule="auto"/>
+        <w:rPr>
+          <w:rFonts w:ascii="Courier New" w:hAnsi="Courier New" w:cs="Courier New"/>
+          <w:lang w:val="es-ES" w:bidi="ar-SA"/>
+        </w:rPr>
+      </w:pPr>
+      <w:r>
+        <w:rPr>
+          <w:rFonts w:ascii="Courier New" w:hAnsi="Courier New" w:cs="Courier New"/>
+          <w:color w:val="000000"/>
+          <w:lang w:val="es-ES" w:bidi="ar-SA"/>
+        </w:rPr>
+        <w:t xml:space="preserve">String result = </w:t>
+      </w:r>
+      <w:r>
+        <w:rPr>
+          <w:rFonts w:ascii="Courier New" w:hAnsi="Courier New" w:cs="Courier New"/>
+          <w:color w:val="2A00FF"/>
+          <w:lang w:val="es-ES" w:bidi="ar-SA"/>
+        </w:rPr>
+        <w:t>"Execution complete"</w:t>
+      </w:r>
+      <w:r>
+        <w:rPr>
+          <w:rFonts w:ascii="Courier New" w:hAnsi="Courier New" w:cs="Courier New"/>
+          <w:color w:val="000000"/>
+          <w:lang w:val="es-ES" w:bidi="ar-SA"/>
+        </w:rPr>
+        <w:t>;</w:t>
+      </w:r>
+    </w:p>
+    <w:p>
+      <w:pPr>
+        <w:pBdr>
+          <w:top w:val="single" w:sz="4" w:space="1" w:color="auto"/>
+          <w:left w:val="single" w:sz="4" w:space="4" w:color="auto"/>
+          <w:bottom w:val="single" w:sz="4" w:space="1" w:color="auto"/>
+          <w:right w:val="single" w:sz="4" w:space="4" w:color="auto"/>
+        </w:pBdr>
+        <w:autoSpaceDE w:val="0"/>
+        <w:autoSpaceDN w:val="0"/>
+        <w:adjustRightInd w:val="0"/>
+        <w:spacing w:before="0" w:after="0" w:line="240" w:lineRule="auto"/>
+        <w:rPr>
+          <w:rFonts w:ascii="Courier New" w:hAnsi="Courier New" w:cs="Courier New"/>
+          <w:lang w:val="es-ES" w:bidi="ar-SA"/>
+        </w:rPr>
+      </w:pPr>
+      <w:r>
+        <w:rPr>
+          <w:rFonts w:ascii="Courier New" w:hAnsi="Courier New" w:cs="Courier New"/>
+          <w:color w:val="000000"/>
+          <w:lang w:val="es-ES" w:bidi="ar-SA"/>
+        </w:rPr>
+        <w:t xml:space="preserve">CondorPackedOutput c = </w:t>
+      </w:r>
+      <w:r>
+        <w:rPr>
+          <w:rFonts w:ascii="Courier New" w:hAnsi="Courier New" w:cs="Courier New"/>
+          <w:b/>
+          <w:bCs/>
+          <w:color w:val="7F0055"/>
+          <w:lang w:val="es-ES" w:bidi="ar-SA"/>
+        </w:rPr>
+        <w:t>new</w:t>
+      </w:r>
+      <w:r>
+        <w:rPr>
+          <w:rFonts w:ascii="Courier New" w:hAnsi="Courier New" w:cs="Courier New"/>
+          <w:color w:val="000000"/>
+          <w:lang w:val="es-ES" w:bidi="ar-SA"/>
+        </w:rPr>
+        <w:t xml:space="preserve"> CondorPackedOutput();</w:t>
+      </w:r>
+    </w:p>
+    <w:p>
+      <w:pPr>
+        <w:pBdr>
+          <w:top w:val="single" w:sz="4" w:space="1" w:color="auto"/>
+          <w:left w:val="single" w:sz="4" w:space="4" w:color="auto"/>
+          <w:bottom w:val="single" w:sz="4" w:space="1" w:color="auto"/>
+          <w:right w:val="single" w:sz="4" w:space="4" w:color="auto"/>
+        </w:pBdr>
+        <w:autoSpaceDE w:val="0"/>
+        <w:autoSpaceDN w:val="0"/>
+        <w:adjustRightInd w:val="0"/>
+        <w:spacing w:before="0" w:after="0" w:line="240" w:lineRule="auto"/>
+        <w:rPr>
+          <w:rFonts w:ascii="Courier New" w:hAnsi="Courier New" w:cs="Courier New"/>
+          <w:lang w:val="es-ES" w:bidi="ar-SA"/>
+        </w:rPr>
+      </w:pPr>
+      <w:r>
+        <w:rPr>
+          <w:rFonts w:ascii="Courier New" w:hAnsi="Courier New" w:cs="Courier New"/>
+          <w:color w:val="000000"/>
+          <w:lang w:val="es-ES" w:bidi="ar-SA"/>
+        </w:rPr>
+        <w:t>c.setDescription(result);</w:t>
+      </w:r>
+    </w:p>
+    <w:p>
+      <w:pPr>
+        <w:pBdr>
+          <w:top w:val="single" w:sz="4" w:space="1" w:color="auto"/>
+          <w:left w:val="single" w:sz="4" w:space="4" w:color="auto"/>
+          <w:bottom w:val="single" w:sz="4" w:space="1" w:color="auto"/>
+          <w:right w:val="single" w:sz="4" w:space="4" w:color="auto"/>
+        </w:pBdr>
+        <w:autoSpaceDE w:val="0"/>
+        <w:autoSpaceDN w:val="0"/>
+        <w:adjustRightInd w:val="0"/>
+        <w:spacing w:before="0" w:after="0" w:line="240" w:lineRule="auto"/>
+        <w:rPr>
+          <w:rFonts w:ascii="Courier New" w:hAnsi="Courier New" w:cs="Courier New"/>
+          <w:lang w:val="es-ES" w:bidi="ar-SA"/>
+        </w:rPr>
+      </w:pPr>
+      <w:r>
+        <w:rPr>
+          <w:rFonts w:ascii="Courier New" w:hAnsi="Courier New" w:cs="Courier New"/>
+          <w:color w:val="000000"/>
+          <w:lang w:val="es-ES" w:bidi="ar-SA"/>
+        </w:rPr>
+        <w:t>c.setStderr(BinaryManipulator.</w:t>
+      </w:r>
+      <w:r>
+        <w:rPr>
+          <w:rFonts w:ascii="Courier New" w:hAnsi="Courier New" w:cs="Courier New"/>
+          <w:i/>
+          <w:iCs/>
+          <w:color w:val="000000"/>
+          <w:lang w:val="es-ES" w:bidi="ar-SA"/>
+        </w:rPr>
+        <w:t>readByteArray</w:t>
+      </w:r>
+      <w:r>
+        <w:rPr>
+          <w:rFonts w:ascii="Courier New" w:hAnsi="Courier New" w:cs="Courier New"/>
+          <w:color w:val="000000"/>
+          <w:lang w:val="es-ES" w:bidi="ar-SA"/>
+        </w:rPr>
+        <w:t>(</w:t>
+      </w:r>
+      <w:r>
+        <w:rPr>
+          <w:rFonts w:ascii="Courier New" w:hAnsi="Courier New" w:cs="Courier New"/>
+          <w:i/>
+          <w:iCs/>
+          <w:color w:val="0000C0"/>
+          <w:lang w:val="es-ES" w:bidi="ar-SA"/>
+        </w:rPr>
+        <w:t>STDERR</w:t>
+      </w:r>
+      <w:r>
+        <w:rPr>
+          <w:rFonts w:ascii="Courier New" w:hAnsi="Courier New" w:cs="Courier New"/>
+          <w:color w:val="000000"/>
+          <w:lang w:val="es-ES" w:bidi="ar-SA"/>
+        </w:rPr>
+        <w:t>));</w:t>
+      </w:r>
+    </w:p>
+    <w:p>
+      <w:pPr>
+        <w:pBdr>
+          <w:top w:val="single" w:sz="4" w:space="1" w:color="auto"/>
+          <w:left w:val="single" w:sz="4" w:space="4" w:color="auto"/>
+          <w:bottom w:val="single" w:sz="4" w:space="1" w:color="auto"/>
+          <w:right w:val="single" w:sz="4" w:space="4" w:color="auto"/>
+        </w:pBdr>
+        <w:autoSpaceDE w:val="0"/>
+        <w:autoSpaceDN w:val="0"/>
+        <w:adjustRightInd w:val="0"/>
+        <w:spacing w:before="0" w:after="0" w:line="240" w:lineRule="auto"/>
+        <w:rPr>
+          <w:rFonts w:ascii="Courier New" w:hAnsi="Courier New" w:cs="Courier New"/>
+          <w:lang w:val="es-ES" w:bidi="ar-SA"/>
+        </w:rPr>
+      </w:pPr>
+      <w:r>
+        <w:rPr>
+          <w:rFonts w:ascii="Courier New" w:hAnsi="Courier New" w:cs="Courier New"/>
+          <w:color w:val="000000"/>
+          <w:lang w:val="es-ES" w:bidi="ar-SA"/>
+        </w:rPr>
+        <w:t>c.setStdout(BinaryManipulator.</w:t>
+      </w:r>
+      <w:r>
+        <w:rPr>
+          <w:rFonts w:ascii="Courier New" w:hAnsi="Courier New" w:cs="Courier New"/>
+          <w:i/>
+          <w:iCs/>
+          <w:color w:val="000000"/>
+          <w:lang w:val="es-ES" w:bidi="ar-SA"/>
+        </w:rPr>
+        <w:t>readByteArray</w:t>
+      </w:r>
+      <w:r>
+        <w:rPr>
+          <w:rFonts w:ascii="Courier New" w:hAnsi="Courier New" w:cs="Courier New"/>
+          <w:color w:val="000000"/>
+          <w:lang w:val="es-ES" w:bidi="ar-SA"/>
+        </w:rPr>
+        <w:t>(</w:t>
+      </w:r>
+      <w:r>
+        <w:rPr>
+          <w:rFonts w:ascii="Courier New" w:hAnsi="Courier New" w:cs="Courier New"/>
+          <w:i/>
+          <w:iCs/>
+          <w:color w:val="0000C0"/>
+          <w:lang w:val="es-ES" w:bidi="ar-SA"/>
+        </w:rPr>
+        <w:t>STDOUT</w:t>
+      </w:r>
+      <w:r>
+        <w:rPr>
+          <w:rFonts w:ascii="Courier New" w:hAnsi="Courier New" w:cs="Courier New"/>
+          <w:color w:val="000000"/>
+          <w:lang w:val="es-ES" w:bidi="ar-SA"/>
+        </w:rPr>
+        <w:t>));</w:t>
+      </w:r>
+    </w:p>
+    <w:p>
+      <w:pPr>
+        <w:pBdr>
+          <w:top w:val="single" w:sz="4" w:space="1" w:color="auto"/>
+          <w:left w:val="single" w:sz="4" w:space="4" w:color="auto"/>
+          <w:bottom w:val="single" w:sz="4" w:space="1" w:color="auto"/>
+          <w:right w:val="single" w:sz="4" w:space="4" w:color="auto"/>
+        </w:pBdr>
+        <w:autoSpaceDE w:val="0"/>
+        <w:autoSpaceDN w:val="0"/>
+        <w:adjustRightInd w:val="0"/>
+        <w:spacing w:before="0" w:after="0" w:line="240" w:lineRule="auto"/>
+        <w:rPr>
+          <w:rFonts w:ascii="Courier New" w:hAnsi="Courier New" w:cs="Courier New"/>
+          <w:color w:val="000000"/>
+          <w:lang w:val="es-ES" w:bidi="ar-SA"/>
+        </w:rPr>
+      </w:pPr>
+      <w:r>
+        <w:rPr>
+          <w:rFonts w:ascii="Courier New" w:hAnsi="Courier New" w:cs="Courier New"/>
+          <w:color w:val="000000"/>
+          <w:lang w:val="es-ES" w:bidi="ar-SA"/>
+        </w:rPr>
+        <w:t>c.setLog(BinaryManipulator.</w:t>
+      </w:r>
+      <w:r>
+        <w:rPr>
+          <w:rFonts w:ascii="Courier New" w:hAnsi="Courier New" w:cs="Courier New"/>
+          <w:i/>
+          <w:iCs/>
+          <w:color w:val="000000"/>
+          <w:lang w:val="es-ES" w:bidi="ar-SA"/>
+        </w:rPr>
+        <w:t>readByteArray</w:t>
+      </w:r>
+      <w:r>
+        <w:rPr>
+          <w:rFonts w:ascii="Courier New" w:hAnsi="Courier New" w:cs="Courier New"/>
+          <w:color w:val="000000"/>
+          <w:lang w:val="es-ES" w:bidi="ar-SA"/>
+        </w:rPr>
+        <w:t>(</w:t>
+      </w:r>
+      <w:r>
+        <w:rPr>
+          <w:rFonts w:ascii="Courier New" w:hAnsi="Courier New" w:cs="Courier New"/>
+          <w:i/>
+          <w:iCs/>
+          <w:color w:val="0000C0"/>
+          <w:lang w:val="es-ES" w:bidi="ar-SA"/>
+        </w:rPr>
+        <w:t>LOG</w:t>
+      </w:r>
+      <w:r>
+        <w:rPr>
+          <w:rFonts w:ascii="Courier New" w:hAnsi="Courier New" w:cs="Courier New"/>
+          <w:color w:val="000000"/>
+          <w:lang w:val="es-ES" w:bidi="ar-SA"/>
+        </w:rPr>
+        <w:t>));</w:t>
+      </w:r>
+    </w:p>
+    <w:p>
+      <w:pPr>
+        <w:pBdr>
+          <w:top w:val="single" w:sz="4" w:space="1" w:color="auto"/>
+          <w:left w:val="single" w:sz="4" w:space="4" w:color="auto"/>
+          <w:bottom w:val="single" w:sz="4" w:space="1" w:color="auto"/>
+          <w:right w:val="single" w:sz="4" w:space="4" w:color="auto"/>
+        </w:pBdr>
+        <w:autoSpaceDE w:val="0"/>
+        <w:autoSpaceDN w:val="0"/>
+        <w:adjustRightInd w:val="0"/>
+        <w:spacing w:before="0" w:after="0" w:line="240" w:lineRule="auto"/>
+        <w:rPr>
+          <w:rFonts w:ascii="Courier New" w:hAnsi="Courier New" w:cs="Courier New"/>
+          <w:lang w:val="es-ES" w:bidi="ar-SA"/>
+        </w:rPr>
+      </w:pPr>
+      <w:r>
+        <w:rPr>
+          <w:rFonts w:ascii="Courier New" w:hAnsi="Courier New" w:cs="Courier New"/>
+          <w:color w:val="000000"/>
+          <w:lang w:val="es-ES" w:bidi="ar-SA"/>
+        </w:rPr>
+        <w:t>FileUtils.</w:t>
+      </w:r>
+      <w:r>
+        <w:rPr>
+          <w:rFonts w:ascii="Courier New" w:hAnsi="Courier New" w:cs="Courier New"/>
+          <w:i/>
+          <w:iCs/>
+          <w:color w:val="000000"/>
+          <w:lang w:val="es-ES" w:bidi="ar-SA"/>
+        </w:rPr>
+        <w:t>cleanUpDirectory</w:t>
+      </w:r>
+      <w:r>
+        <w:rPr>
+          <w:rFonts w:ascii="Courier New" w:hAnsi="Courier New" w:cs="Courier New"/>
+          <w:color w:val="000000"/>
+          <w:lang w:val="es-ES" w:bidi="ar-SA"/>
+        </w:rPr>
+        <w:t>(</w:t>
+      </w:r>
+      <w:r>
+        <w:rPr>
+          <w:rFonts w:ascii="Courier New" w:hAnsi="Courier New" w:cs="Courier New"/>
+          <w:color w:val="2A00FF"/>
+          <w:lang w:val="es-ES" w:bidi="ar-SA"/>
+        </w:rPr>
+        <w:t>"temp/"</w:t>
+      </w:r>
+      <w:r>
+        <w:rPr>
+          <w:rFonts w:ascii="Courier New" w:hAnsi="Courier New" w:cs="Courier New"/>
+          <w:color w:val="000000"/>
+          <w:lang w:val="es-ES" w:bidi="ar-SA"/>
+        </w:rPr>
+        <w:t>, hash);</w:t>
+      </w:r>
+    </w:p>
+    <w:p>
+      <w:pPr>
+        <w:pBdr>
+          <w:top w:val="single" w:sz="4" w:space="1" w:color="auto"/>
+          <w:left w:val="single" w:sz="4" w:space="4" w:color="auto"/>
+          <w:bottom w:val="single" w:sz="4" w:space="1" w:color="auto"/>
+          <w:right w:val="single" w:sz="4" w:space="4" w:color="auto"/>
+        </w:pBdr>
+        <w:autoSpaceDE w:val="0"/>
+        <w:autoSpaceDN w:val="0"/>
+        <w:adjustRightInd w:val="0"/>
+        <w:spacing w:before="0" w:after="0" w:line="240" w:lineRule="auto"/>
+        <w:rPr>
+          <w:rFonts w:ascii="Courier New" w:hAnsi="Courier New" w:cs="Courier New"/>
+          <w:lang w:val="es-ES" w:bidi="ar-SA"/>
+        </w:rPr>
+      </w:pPr>
+      <w:r>
+        <w:rPr>
+          <w:rFonts w:ascii="Courier New" w:hAnsi="Courier New" w:cs="Courier New"/>
+          <w:b/>
+          <w:bCs/>
+          <w:color w:val="7F0055"/>
+          <w:highlight w:val="lightGray"/>
+          <w:lang w:val="es-ES" w:bidi="ar-SA"/>
+        </w:rPr>
+        <w:t>return</w:t>
+      </w:r>
+      <w:r>
+        <w:rPr>
+          <w:rFonts w:ascii="Courier New" w:hAnsi="Courier New" w:cs="Courier New"/>
+          <w:color w:val="000000"/>
+          <w:highlight w:val="lightGray"/>
+          <w:lang w:val="es-ES" w:bidi="ar-SA"/>
+        </w:rPr>
+        <w:t xml:space="preserve"> c;</w:t>
+      </w:r>
+    </w:p>
+    <w:p>
+      <w:pPr>
+        <w:rPr>
+          <w:b/>
+        </w:rPr>
+      </w:pPr>
+    </w:p>
+    <w:p>
+      <w:r>
+        <w:rPr>
+          <w:b/>
+        </w:rPr>
         <w:t xml:space="preserve">El metodo </w:t>
       </w:r>
       <w:r>
         <w:rPr>
           <w:rFonts w:hint="eastAsia"/>
+          <w:b/>
         </w:rPr>
         <w:t>“</w:t>
       </w:r>
       <w:r>
+        <w:rPr>
+          <w:b/>
+        </w:rPr>
         <w:t>run()</w:t>
       </w:r>
       <w:r>
         <w:rPr>
           <w:rFonts w:hint="eastAsia"/>
+          <w:b/>
         </w:rPr>
         <w:t>”</w:t>
       </w:r>
@@ -684,7 +3276,13 @@
         <w:t>de l</w:t>
       </w:r>
       <w:r>
-        <w:t xml:space="preserve">a clase AbstractMFGS es unico hook que provee la implementacion de Condor sobre JGRIM. En este metodo se deberan cargar el ejecutable (utilizando la clase BinaryManipulator) y las opciones de ejecucion de Condor, definidas como pares </w:t>
+        <w:t xml:space="preserve">a clase AbstractMFGS es </w:t>
+      </w:r>
+      <w:r>
+        <w:t xml:space="preserve">el </w:t>
+      </w:r>
+      <w:r>
+        <w:t xml:space="preserve">unico hook que provee la implementacion de Condor sobre JGRIM. En este metodo se deberan cargar el ejecutable (utilizando la clase BinaryManipulator) y las opciones de ejecucion de Condor, definidas como pares </w:t>
       </w:r>
       <w:r>
         <w:rPr>
@@ -781,9 +3379,13 @@
       <w:r>
         <w:t>.</w:t>
       </w:r>
-    </w:p>
-    <w:p>
-      <w:r>
+      <w:r>
+        <w:t xml:space="preserve"> Universe debe pasarse como parametro, caso contrario se utilizara vanilla.</w:t>
+      </w:r>
+    </w:p>
+    <w:p>
+      <w:r>
+        <w:lastRenderedPageBreak/>
         <w:t>Para mantener la generacion de trabajos sencilla, n</w:t>
       </w:r>
       <w:r>
@@ -883,8 +3485,1159 @@
         <w:t xml:space="preserve"> si se utilizan logs con formato XML.</w:t>
       </w:r>
     </w:p>
+    <w:p>
+      <w:r>
+        <w:t xml:space="preserve">Un pequeño ejemplo de la utilizacion de </w:t>
+      </w:r>
+      <w:r>
+        <w:t xml:space="preserve">run() </w:t>
+      </w:r>
+      <w:r>
+        <w:t>se ve a continuacion:</w:t>
+      </w:r>
+    </w:p>
+    <w:p>
+      <w:pPr>
+        <w:pBdr>
+          <w:top w:val="single" w:sz="4" w:space="1" w:color="auto"/>
+          <w:left w:val="single" w:sz="4" w:space="4" w:color="auto"/>
+          <w:bottom w:val="single" w:sz="4" w:space="1" w:color="auto"/>
+          <w:right w:val="single" w:sz="4" w:space="4" w:color="auto"/>
+        </w:pBdr>
+        <w:autoSpaceDE w:val="0"/>
+        <w:autoSpaceDN w:val="0"/>
+        <w:adjustRightInd w:val="0"/>
+        <w:spacing w:before="0" w:after="0" w:line="240" w:lineRule="auto"/>
+        <w:rPr>
+          <w:rFonts w:ascii="Courier New" w:hAnsi="Courier New" w:cs="Courier New"/>
+          <w:color w:val="000000"/>
+          <w:lang w:val="es-ES" w:bidi="ar-SA"/>
+        </w:rPr>
+      </w:pPr>
+      <w:r>
+        <w:rPr>
+          <w:rFonts w:ascii="Courier New" w:hAnsi="Courier New" w:cs="Courier New"/>
+          <w:color w:val="000000"/>
+          <w:lang w:val="es-ES" w:bidi="ar-SA"/>
+        </w:rPr>
+        <w:t>//Carga y comprime el ejecutable en memoria</w:t>
+      </w:r>
+      <w:r>
+        <w:rPr>
+          <w:rFonts w:ascii="Courier New" w:hAnsi="Courier New" w:cs="Courier New"/>
+          <w:color w:val="000000"/>
+          <w:lang w:val="es-ES" w:bidi="ar-SA"/>
+        </w:rPr>
+        <w:tab/>
+      </w:r>
+      <w:r>
+        <w:rPr>
+          <w:rFonts w:ascii="Courier New" w:hAnsi="Courier New" w:cs="Courier New"/>
+          <w:color w:val="000000"/>
+          <w:lang w:val="es-ES" w:bidi="ar-SA"/>
+        </w:rPr>
+        <w:tab/>
+      </w:r>
+    </w:p>
+    <w:p>
+      <w:pPr>
+        <w:pBdr>
+          <w:top w:val="single" w:sz="4" w:space="1" w:color="auto"/>
+          <w:left w:val="single" w:sz="4" w:space="4" w:color="auto"/>
+          <w:bottom w:val="single" w:sz="4" w:space="1" w:color="auto"/>
+          <w:right w:val="single" w:sz="4" w:space="4" w:color="auto"/>
+        </w:pBdr>
+        <w:autoSpaceDE w:val="0"/>
+        <w:autoSpaceDN w:val="0"/>
+        <w:adjustRightInd w:val="0"/>
+        <w:spacing w:before="0" w:after="0" w:line="240" w:lineRule="auto"/>
+        <w:rPr>
+          <w:rFonts w:ascii="Courier New" w:hAnsi="Courier New" w:cs="Courier New"/>
+          <w:lang w:val="es-ES" w:bidi="ar-SA"/>
+        </w:rPr>
+      </w:pPr>
+      <w:r>
+        <w:rPr>
+          <w:rFonts w:ascii="Courier New" w:hAnsi="Courier New" w:cs="Courier New"/>
+          <w:b/>
+          <w:bCs/>
+          <w:color w:val="7F0055"/>
+          <w:lang w:val="es-ES" w:bidi="ar-SA"/>
+        </w:rPr>
+        <w:t>byte</w:t>
+      </w:r>
+      <w:r>
+        <w:rPr>
+          <w:rFonts w:ascii="Courier New" w:hAnsi="Courier New" w:cs="Courier New"/>
+          <w:color w:val="000000"/>
+          <w:lang w:val="es-ES" w:bidi="ar-SA"/>
+        </w:rPr>
+        <w:t>[] b = BinaryManipulator.</w:t>
+      </w:r>
+      <w:r>
+        <w:rPr>
+          <w:rFonts w:ascii="Courier New" w:hAnsi="Courier New" w:cs="Courier New"/>
+          <w:i/>
+          <w:iCs/>
+          <w:color w:val="000000"/>
+          <w:lang w:val="es-ES" w:bidi="ar-SA"/>
+        </w:rPr>
+        <w:t>readByteArray</w:t>
+      </w:r>
+      <w:r>
+        <w:rPr>
+          <w:rFonts w:ascii="Courier New" w:hAnsi="Courier New" w:cs="Courier New"/>
+          <w:color w:val="000000"/>
+          <w:lang w:val="es-ES" w:bidi="ar-SA"/>
+        </w:rPr>
+        <w:t>(</w:t>
+      </w:r>
+      <w:r>
+        <w:rPr>
+          <w:rFonts w:ascii="Courier New" w:hAnsi="Courier New" w:cs="Courier New"/>
+          <w:color w:val="2A00FF"/>
+          <w:lang w:val="es-ES" w:bidi="ar-SA"/>
+        </w:rPr>
+        <w:t>"EJECUTABLE"</w:t>
+      </w:r>
+      <w:r>
+        <w:rPr>
+          <w:rFonts w:ascii="Courier New" w:hAnsi="Courier New" w:cs="Courier New"/>
+          <w:color w:val="000000"/>
+          <w:lang w:val="es-ES" w:bidi="ar-SA"/>
+        </w:rPr>
+        <w:t>);</w:t>
+      </w:r>
+    </w:p>
+    <w:p>
+      <w:pPr>
+        <w:pBdr>
+          <w:top w:val="single" w:sz="4" w:space="1" w:color="auto"/>
+          <w:left w:val="single" w:sz="4" w:space="4" w:color="auto"/>
+          <w:bottom w:val="single" w:sz="4" w:space="1" w:color="auto"/>
+          <w:right w:val="single" w:sz="4" w:space="4" w:color="auto"/>
+        </w:pBdr>
+        <w:autoSpaceDE w:val="0"/>
+        <w:autoSpaceDN w:val="0"/>
+        <w:adjustRightInd w:val="0"/>
+        <w:spacing w:before="0" w:after="0" w:line="240" w:lineRule="auto"/>
+        <w:rPr>
+          <w:rFonts w:ascii="Courier New" w:hAnsi="Courier New" w:cs="Courier New"/>
+          <w:lang w:val="es-ES" w:bidi="ar-SA"/>
+        </w:rPr>
+      </w:pPr>
+      <w:r>
+        <w:rPr>
+          <w:rFonts w:ascii="Courier New" w:hAnsi="Courier New" w:cs="Courier New"/>
+          <w:color w:val="000000"/>
+          <w:lang w:val="es-ES" w:bidi="ar-SA"/>
+        </w:rPr>
+        <w:t>b = BinaryManipulator.</w:t>
+      </w:r>
+      <w:r>
+        <w:rPr>
+          <w:rFonts w:ascii="Courier New" w:hAnsi="Courier New" w:cs="Courier New"/>
+          <w:i/>
+          <w:iCs/>
+          <w:color w:val="000000"/>
+          <w:lang w:val="es-ES" w:bidi="ar-SA"/>
+        </w:rPr>
+        <w:t>compressByteArray</w:t>
+      </w:r>
+      <w:r>
+        <w:rPr>
+          <w:rFonts w:ascii="Courier New" w:hAnsi="Courier New" w:cs="Courier New"/>
+          <w:color w:val="000000"/>
+          <w:lang w:val="es-ES" w:bidi="ar-SA"/>
+        </w:rPr>
+        <w:t>(b);</w:t>
+      </w:r>
+    </w:p>
+    <w:p>
+      <w:pPr>
+        <w:pBdr>
+          <w:top w:val="single" w:sz="4" w:space="1" w:color="auto"/>
+          <w:left w:val="single" w:sz="4" w:space="4" w:color="auto"/>
+          <w:bottom w:val="single" w:sz="4" w:space="1" w:color="auto"/>
+          <w:right w:val="single" w:sz="4" w:space="4" w:color="auto"/>
+        </w:pBdr>
+        <w:autoSpaceDE w:val="0"/>
+        <w:autoSpaceDN w:val="0"/>
+        <w:adjustRightInd w:val="0"/>
+        <w:spacing w:before="0" w:after="0" w:line="240" w:lineRule="auto"/>
+        <w:rPr>
+          <w:rFonts w:ascii="Courier New" w:hAnsi="Courier New" w:cs="Courier New"/>
+          <w:color w:val="000000"/>
+          <w:lang w:val="es-ES" w:bidi="ar-SA"/>
+        </w:rPr>
+      </w:pPr>
+      <w:r>
+        <w:rPr>
+          <w:rFonts w:ascii="Courier New" w:hAnsi="Courier New" w:cs="Courier New"/>
+          <w:color w:val="000000"/>
+          <w:lang w:val="es-ES" w:bidi="ar-SA"/>
+        </w:rPr>
+        <w:t>CondorPackedOutput result;</w:t>
+      </w:r>
+    </w:p>
+    <w:p>
+      <w:pPr>
+        <w:pBdr>
+          <w:top w:val="single" w:sz="4" w:space="1" w:color="auto"/>
+          <w:left w:val="single" w:sz="4" w:space="4" w:color="auto"/>
+          <w:bottom w:val="single" w:sz="4" w:space="1" w:color="auto"/>
+          <w:right w:val="single" w:sz="4" w:space="4" w:color="auto"/>
+        </w:pBdr>
+        <w:autoSpaceDE w:val="0"/>
+        <w:autoSpaceDN w:val="0"/>
+        <w:adjustRightInd w:val="0"/>
+        <w:spacing w:before="0" w:after="0" w:line="240" w:lineRule="auto"/>
+        <w:rPr>
+          <w:rFonts w:ascii="Courier New" w:hAnsi="Courier New" w:cs="Courier New"/>
+          <w:lang w:val="es-ES" w:bidi="ar-SA"/>
+        </w:rPr>
+      </w:pPr>
+      <w:r>
+        <w:rPr>
+          <w:rFonts w:ascii="Courier New" w:hAnsi="Courier New" w:cs="Courier New"/>
+          <w:color w:val="000000"/>
+          <w:lang w:val="es-ES" w:bidi="ar-SA"/>
+        </w:rPr>
+        <w:t>//Carga las opciones particulares para setearle a condor</w:t>
+      </w:r>
+    </w:p>
+    <w:p>
+      <w:pPr>
+        <w:pBdr>
+          <w:top w:val="single" w:sz="4" w:space="1" w:color="auto"/>
+          <w:left w:val="single" w:sz="4" w:space="4" w:color="auto"/>
+          <w:bottom w:val="single" w:sz="4" w:space="1" w:color="auto"/>
+          <w:right w:val="single" w:sz="4" w:space="4" w:color="auto"/>
+        </w:pBdr>
+        <w:autoSpaceDE w:val="0"/>
+        <w:autoSpaceDN w:val="0"/>
+        <w:adjustRightInd w:val="0"/>
+        <w:spacing w:before="0" w:after="0" w:line="240" w:lineRule="auto"/>
+        <w:rPr>
+          <w:rFonts w:ascii="Courier New" w:hAnsi="Courier New" w:cs="Courier New"/>
+          <w:lang w:val="es-ES" w:bidi="ar-SA"/>
+        </w:rPr>
+      </w:pPr>
+      <w:r>
+        <w:rPr>
+          <w:rFonts w:ascii="Courier New" w:hAnsi="Courier New" w:cs="Courier New"/>
+          <w:color w:val="000000"/>
+          <w:lang w:val="es-ES" w:bidi="ar-SA"/>
+        </w:rPr>
+        <w:t xml:space="preserve">Hashtable&lt;String, String&gt; h = </w:t>
+      </w:r>
+      <w:r>
+        <w:rPr>
+          <w:rFonts w:ascii="Courier New" w:hAnsi="Courier New" w:cs="Courier New"/>
+          <w:b/>
+          <w:bCs/>
+          <w:color w:val="7F0055"/>
+          <w:lang w:val="es-ES" w:bidi="ar-SA"/>
+        </w:rPr>
+        <w:t>new</w:t>
+      </w:r>
+      <w:r>
+        <w:rPr>
+          <w:rFonts w:ascii="Courier New" w:hAnsi="Courier New" w:cs="Courier New"/>
+          <w:color w:val="000000"/>
+          <w:lang w:val="es-ES" w:bidi="ar-SA"/>
+        </w:rPr>
+        <w:t xml:space="preserve"> Hashtable&lt;String, String&gt;();</w:t>
+      </w:r>
+    </w:p>
+    <w:p>
+      <w:pPr>
+        <w:pBdr>
+          <w:top w:val="single" w:sz="4" w:space="1" w:color="auto"/>
+          <w:left w:val="single" w:sz="4" w:space="4" w:color="auto"/>
+          <w:bottom w:val="single" w:sz="4" w:space="1" w:color="auto"/>
+          <w:right w:val="single" w:sz="4" w:space="4" w:color="auto"/>
+        </w:pBdr>
+        <w:autoSpaceDE w:val="0"/>
+        <w:autoSpaceDN w:val="0"/>
+        <w:adjustRightInd w:val="0"/>
+        <w:spacing w:before="0" w:after="0" w:line="240" w:lineRule="auto"/>
+        <w:rPr>
+          <w:rFonts w:ascii="Courier New" w:hAnsi="Courier New" w:cs="Courier New"/>
+          <w:lang w:val="es-ES" w:bidi="ar-SA"/>
+        </w:rPr>
+      </w:pPr>
+      <w:r>
+        <w:rPr>
+          <w:rFonts w:ascii="Courier New" w:hAnsi="Courier New" w:cs="Courier New"/>
+          <w:color w:val="000000"/>
+          <w:lang w:val="es-ES" w:bidi="ar-SA"/>
+        </w:rPr>
+        <w:t>h.put(</w:t>
+      </w:r>
+      <w:r>
+        <w:rPr>
+          <w:rFonts w:ascii="Courier New" w:hAnsi="Courier New" w:cs="Courier New"/>
+          <w:color w:val="2A00FF"/>
+          <w:lang w:val="es-ES" w:bidi="ar-SA"/>
+        </w:rPr>
+        <w:t>"universe"</w:t>
+      </w:r>
+      <w:r>
+        <w:rPr>
+          <w:rFonts w:ascii="Courier New" w:hAnsi="Courier New" w:cs="Courier New"/>
+          <w:color w:val="000000"/>
+          <w:lang w:val="es-ES" w:bidi="ar-SA"/>
+        </w:rPr>
+        <w:t xml:space="preserve">, </w:t>
+      </w:r>
+      <w:r>
+        <w:rPr>
+          <w:rFonts w:ascii="Courier New" w:hAnsi="Courier New" w:cs="Courier New"/>
+          <w:color w:val="2A00FF"/>
+          <w:lang w:val="es-ES" w:bidi="ar-SA"/>
+        </w:rPr>
+        <w:t>"vanilla"</w:t>
+      </w:r>
+      <w:r>
+        <w:rPr>
+          <w:rFonts w:ascii="Courier New" w:hAnsi="Courier New" w:cs="Courier New"/>
+          <w:color w:val="000000"/>
+          <w:lang w:val="es-ES" w:bidi="ar-SA"/>
+        </w:rPr>
+        <w:t>);</w:t>
+      </w:r>
+    </w:p>
+    <w:p>
+      <w:pPr>
+        <w:pBdr>
+          <w:top w:val="single" w:sz="4" w:space="1" w:color="auto"/>
+          <w:left w:val="single" w:sz="4" w:space="4" w:color="auto"/>
+          <w:bottom w:val="single" w:sz="4" w:space="1" w:color="auto"/>
+          <w:right w:val="single" w:sz="4" w:space="4" w:color="auto"/>
+        </w:pBdr>
+        <w:autoSpaceDE w:val="0"/>
+        <w:autoSpaceDN w:val="0"/>
+        <w:adjustRightInd w:val="0"/>
+        <w:spacing w:before="0" w:after="0" w:line="240" w:lineRule="auto"/>
+        <w:rPr>
+          <w:rFonts w:ascii="Courier New" w:hAnsi="Courier New" w:cs="Courier New"/>
+          <w:lang w:val="es-ES" w:bidi="ar-SA"/>
+        </w:rPr>
+      </w:pPr>
+      <w:r>
+        <w:rPr>
+          <w:rFonts w:ascii="Courier New" w:hAnsi="Courier New" w:cs="Courier New"/>
+          <w:color w:val="000000"/>
+          <w:lang w:val="es-ES" w:bidi="ar-SA"/>
+        </w:rPr>
+        <w:t>CondorMethods selfDep = getselfdependency();</w:t>
+      </w:r>
+    </w:p>
+    <w:p>
+      <w:pPr>
+        <w:pBdr>
+          <w:top w:val="single" w:sz="4" w:space="1" w:color="auto"/>
+          <w:left w:val="single" w:sz="4" w:space="4" w:color="auto"/>
+          <w:bottom w:val="single" w:sz="4" w:space="1" w:color="auto"/>
+          <w:right w:val="single" w:sz="4" w:space="4" w:color="auto"/>
+        </w:pBdr>
+        <w:autoSpaceDE w:val="0"/>
+        <w:autoSpaceDN w:val="0"/>
+        <w:adjustRightInd w:val="0"/>
+        <w:spacing w:before="0" w:after="0" w:line="240" w:lineRule="auto"/>
+        <w:rPr>
+          <w:rFonts w:ascii="Courier New" w:hAnsi="Courier New" w:cs="Courier New"/>
+          <w:lang w:val="es-ES" w:bidi="ar-SA"/>
+        </w:rPr>
+      </w:pPr>
+      <w:r>
+        <w:rPr>
+          <w:rFonts w:ascii="Courier New" w:hAnsi="Courier New" w:cs="Courier New"/>
+          <w:b/>
+          <w:bCs/>
+          <w:color w:val="7F0055"/>
+          <w:lang w:val="es-ES" w:bidi="ar-SA"/>
+        </w:rPr>
+        <w:t>i</w:t>
+      </w:r>
+      <w:r>
+        <w:rPr>
+          <w:rFonts w:ascii="Courier New" w:hAnsi="Courier New" w:cs="Courier New"/>
+          <w:b/>
+          <w:bCs/>
+          <w:color w:val="7F0055"/>
+          <w:lang w:val="es-ES" w:bidi="ar-SA"/>
+        </w:rPr>
+        <w:t>f</w:t>
+      </w:r>
+      <w:r>
+        <w:rPr>
+          <w:rFonts w:ascii="Courier New" w:hAnsi="Courier New" w:cs="Courier New"/>
+          <w:color w:val="000000"/>
+          <w:lang w:val="es-ES" w:bidi="ar-SA"/>
+        </w:rPr>
+        <w:t xml:space="preserve"> (selfDep != </w:t>
+      </w:r>
+      <w:r>
+        <w:rPr>
+          <w:rFonts w:ascii="Courier New" w:hAnsi="Courier New" w:cs="Courier New"/>
+          <w:b/>
+          <w:bCs/>
+          <w:color w:val="7F0055"/>
+          <w:lang w:val="es-ES" w:bidi="ar-SA"/>
+        </w:rPr>
+        <w:t>null</w:t>
+      </w:r>
+      <w:r>
+        <w:rPr>
+          <w:rFonts w:ascii="Courier New" w:hAnsi="Courier New" w:cs="Courier New"/>
+          <w:color w:val="000000"/>
+          <w:lang w:val="es-ES" w:bidi="ar-SA"/>
+        </w:rPr>
+        <w:t>) {</w:t>
+      </w:r>
+    </w:p>
+    <w:p>
+      <w:pPr>
+        <w:pBdr>
+          <w:top w:val="single" w:sz="4" w:space="1" w:color="auto"/>
+          <w:left w:val="single" w:sz="4" w:space="4" w:color="auto"/>
+          <w:bottom w:val="single" w:sz="4" w:space="1" w:color="auto"/>
+          <w:right w:val="single" w:sz="4" w:space="4" w:color="auto"/>
+        </w:pBdr>
+        <w:autoSpaceDE w:val="0"/>
+        <w:autoSpaceDN w:val="0"/>
+        <w:adjustRightInd w:val="0"/>
+        <w:spacing w:before="0" w:after="0" w:line="240" w:lineRule="auto"/>
+        <w:ind w:firstLine="708"/>
+        <w:rPr>
+          <w:rFonts w:ascii="Courier New" w:hAnsi="Courier New" w:cs="Courier New"/>
+          <w:color w:val="000000"/>
+          <w:lang w:val="es-ES" w:bidi="ar-SA"/>
+        </w:rPr>
+      </w:pPr>
+      <w:r>
+        <w:rPr>
+          <w:rFonts w:ascii="Courier New" w:hAnsi="Courier New" w:cs="Courier New"/>
+          <w:color w:val="000000"/>
+          <w:lang w:val="es-ES" w:bidi="ar-SA"/>
+        </w:rPr>
+        <w:t xml:space="preserve">CondorPackedOutput </w:t>
+      </w:r>
+      <w:r>
+        <w:rPr>
+          <w:rFonts w:ascii="Courier New" w:hAnsi="Courier New" w:cs="Courier New"/>
+          <w:color w:val="000000"/>
+          <w:lang w:val="es-ES" w:bidi="ar-SA"/>
+        </w:rPr>
+        <w:t>result = (CondorPackedOutput) selfDep.doRun(b, h)</w:t>
+      </w:r>
+    </w:p>
+    <w:p>
+      <w:pPr>
+        <w:pBdr>
+          <w:top w:val="single" w:sz="4" w:space="1" w:color="auto"/>
+          <w:left w:val="single" w:sz="4" w:space="4" w:color="auto"/>
+          <w:bottom w:val="single" w:sz="4" w:space="1" w:color="auto"/>
+          <w:right w:val="single" w:sz="4" w:space="4" w:color="auto"/>
+        </w:pBdr>
+        <w:autoSpaceDE w:val="0"/>
+        <w:autoSpaceDN w:val="0"/>
+        <w:adjustRightInd w:val="0"/>
+        <w:spacing w:before="0" w:after="0" w:line="240" w:lineRule="auto"/>
+        <w:rPr>
+          <w:rFonts w:ascii="Courier New" w:hAnsi="Courier New" w:cs="Courier New"/>
+          <w:color w:val="000000"/>
+          <w:lang w:val="es-ES" w:bidi="ar-SA"/>
+        </w:rPr>
+      </w:pPr>
+      <w:r>
+        <w:rPr>
+          <w:rFonts w:ascii="Courier New" w:hAnsi="Courier New" w:cs="Courier New"/>
+          <w:color w:val="000000"/>
+          <w:lang w:val="es-ES" w:bidi="ar-SA"/>
+        </w:rPr>
+        <w:t>}</w:t>
+      </w:r>
+    </w:p>
+    <w:p>
+      <w:pPr>
+        <w:pBdr>
+          <w:top w:val="single" w:sz="4" w:space="1" w:color="auto"/>
+          <w:left w:val="single" w:sz="4" w:space="4" w:color="auto"/>
+          <w:bottom w:val="single" w:sz="4" w:space="1" w:color="auto"/>
+          <w:right w:val="single" w:sz="4" w:space="4" w:color="auto"/>
+        </w:pBdr>
+        <w:autoSpaceDE w:val="0"/>
+        <w:autoSpaceDN w:val="0"/>
+        <w:adjustRightInd w:val="0"/>
+        <w:spacing w:before="0" w:after="0" w:line="240" w:lineRule="auto"/>
+      </w:pPr>
+    </w:p>
+    <w:p>
+      <w:pPr>
+        <w:pStyle w:val="Ttulo4"/>
+      </w:pPr>
+      <w:r>
+        <w:t>CondorMethods</w:t>
+      </w:r>
+    </w:p>
+    <w:p>
+      <w:pPr>
+        <w:jc w:val="center"/>
+      </w:pPr>
+      <w:r>
+        <w:rPr>
+          <w:noProof/>
+          <w:lang w:val="es-ES" w:eastAsia="es-ES" w:bidi="ar-SA"/>
+        </w:rPr>
+        <w:drawing>
+          <wp:inline distT="0" distB="0" distL="0" distR="0">
+            <wp:extent cx="4819650" cy="1190625"/>
+            <wp:effectExtent l="19050" t="0" r="0" b="0"/>
+            <wp:docPr id="18" name="9 Imagen" descr="CondorMethods.png"/>
+            <wp:cNvGraphicFramePr>
+              <a:graphicFrameLocks xmlns:a="http://schemas.openxmlformats.org/drawingml/2006/main" noChangeAspect="1"/>
+            </wp:cNvGraphicFramePr>
+            <a:graphic xmlns:a="http://schemas.openxmlformats.org/drawingml/2006/main">
+              <a:graphicData uri="http://schemas.openxmlformats.org/drawingml/2006/picture">
+                <pic:pic xmlns:pic="http://schemas.openxmlformats.org/drawingml/2006/picture">
+                  <pic:nvPicPr>
+                    <pic:cNvPr id="0" name="CondorMethods.png"/>
+                    <pic:cNvPicPr/>
+                  </pic:nvPicPr>
+                  <pic:blipFill>
+                    <a:blip r:embed="rId11"/>
+                    <a:stretch>
+                      <a:fillRect/>
+                    </a:stretch>
+                  </pic:blipFill>
+                  <pic:spPr>
+                    <a:xfrm>
+                      <a:off x="0" y="0"/>
+                      <a:ext cx="4819650" cy="1190625"/>
+                    </a:xfrm>
+                    <a:prstGeom prst="rect">
+                      <a:avLst/>
+                    </a:prstGeom>
+                  </pic:spPr>
+                </pic:pic>
+              </a:graphicData>
+            </a:graphic>
+          </wp:inline>
+        </w:drawing>
+      </w:r>
+    </w:p>
     <w:p/>
+    <w:p>
+      <w:pPr>
+        <w:pStyle w:val="Ttulo4"/>
+      </w:pPr>
+      <w:r>
+        <w:t>CondorPackedOutput</w:t>
+      </w:r>
+    </w:p>
+    <w:p>
+      <w:pPr>
+        <w:jc w:val="center"/>
+      </w:pPr>
+      <w:r>
+        <w:rPr>
+          <w:noProof/>
+          <w:lang w:val="es-ES" w:eastAsia="es-ES" w:bidi="ar-SA"/>
+        </w:rPr>
+        <w:lastRenderedPageBreak/>
+        <w:drawing>
+          <wp:inline distT="0" distB="0" distL="0" distR="0">
+            <wp:extent cx="3352800" cy="3181350"/>
+            <wp:effectExtent l="19050" t="0" r="0" b="0"/>
+            <wp:docPr id="7" name="6 Imagen" descr="CondorPackedOutput.png"/>
+            <wp:cNvGraphicFramePr>
+              <a:graphicFrameLocks xmlns:a="http://schemas.openxmlformats.org/drawingml/2006/main" noChangeAspect="1"/>
+            </wp:cNvGraphicFramePr>
+            <a:graphic xmlns:a="http://schemas.openxmlformats.org/drawingml/2006/main">
+              <a:graphicData uri="http://schemas.openxmlformats.org/drawingml/2006/picture">
+                <pic:pic xmlns:pic="http://schemas.openxmlformats.org/drawingml/2006/picture">
+                  <pic:nvPicPr>
+                    <pic:cNvPr id="0" name="CondorPackedOutput.png"/>
+                    <pic:cNvPicPr/>
+                  </pic:nvPicPr>
+                  <pic:blipFill>
+                    <a:blip r:embed="rId12"/>
+                    <a:stretch>
+                      <a:fillRect/>
+                    </a:stretch>
+                  </pic:blipFill>
+                  <pic:spPr>
+                    <a:xfrm>
+                      <a:off x="0" y="0"/>
+                      <a:ext cx="3352800" cy="3181350"/>
+                    </a:xfrm>
+                    <a:prstGeom prst="rect">
+                      <a:avLst/>
+                    </a:prstGeom>
+                  </pic:spPr>
+                </pic:pic>
+              </a:graphicData>
+            </a:graphic>
+          </wp:inline>
+        </w:drawing>
+      </w:r>
+    </w:p>
+    <w:p>
+      <w:r>
+        <w:t xml:space="preserve">La clase CondorPackedOutput actua de paquete para los diversos archivos generados en la ejecucion de un programa sobre Condor. Estos archivos son: </w:t>
+      </w:r>
+    </w:p>
+    <w:p>
+      <w:pPr>
+        <w:pStyle w:val="Prrafodelista"/>
+        <w:numPr>
+          <w:ilvl w:val="0"/>
+          <w:numId w:val="3"/>
+        </w:numPr>
+      </w:pPr>
+      <w:r>
+        <w:t>Salida de stdout</w:t>
+      </w:r>
+    </w:p>
+    <w:p>
+      <w:pPr>
+        <w:pStyle w:val="Prrafodelista"/>
+        <w:numPr>
+          <w:ilvl w:val="0"/>
+          <w:numId w:val="3"/>
+        </w:numPr>
+      </w:pPr>
+      <w:r>
+        <w:t>Salida de stderr</w:t>
+      </w:r>
+    </w:p>
+    <w:p>
+      <w:pPr>
+        <w:pStyle w:val="Prrafodelista"/>
+        <w:numPr>
+          <w:ilvl w:val="0"/>
+          <w:numId w:val="3"/>
+        </w:numPr>
+      </w:pPr>
+      <w:r>
+        <w:t>Log</w:t>
+      </w:r>
+    </w:p>
+    <w:p>
+      <w:r>
+        <w:t>Cada uno de estos archivos se serializa con la ayuda de BinaryManipulator y se setea como propiedad a la clase.</w:t>
+      </w:r>
+    </w:p>
+    <w:p>
+      <w:r>
+        <w:t>Existe ademas un String que contiene la descripcion pertinente al resultado de la operacion, tanto si fue exitosa como si fallo.</w:t>
+      </w:r>
+    </w:p>
+    <w:p>
+      <w:pPr>
+        <w:pStyle w:val="Ttulo4"/>
+      </w:pPr>
+      <w:r>
+        <w:t>CondorExecutionRequest</w:t>
+      </w:r>
+    </w:p>
+    <w:p>
+      <w:pPr>
+        <w:jc w:val="center"/>
+      </w:pPr>
+      <w:r>
+        <w:rPr>
+          <w:noProof/>
+          <w:lang w:val="es-ES" w:eastAsia="es-ES" w:bidi="ar-SA"/>
+        </w:rPr>
+        <w:drawing>
+          <wp:inline distT="0" distB="0" distL="0" distR="0">
+            <wp:extent cx="4495800" cy="1743075"/>
+            <wp:effectExtent l="19050" t="0" r="0" b="0"/>
+            <wp:docPr id="15" name="14 Imagen" descr="CondorExecutionRequest.png"/>
+            <wp:cNvGraphicFramePr>
+              <a:graphicFrameLocks xmlns:a="http://schemas.openxmlformats.org/drawingml/2006/main" noChangeAspect="1"/>
+            </wp:cNvGraphicFramePr>
+            <a:graphic xmlns:a="http://schemas.openxmlformats.org/drawingml/2006/main">
+              <a:graphicData uri="http://schemas.openxmlformats.org/drawingml/2006/picture">
+                <pic:pic xmlns:pic="http://schemas.openxmlformats.org/drawingml/2006/picture">
+                  <pic:nvPicPr>
+                    <pic:cNvPr id="0" name="CondorExecutionRequest.png"/>
+                    <pic:cNvPicPr/>
+                  </pic:nvPicPr>
+                  <pic:blipFill>
+                    <a:blip r:embed="rId13"/>
+                    <a:stretch>
+                      <a:fillRect/>
+                    </a:stretch>
+                  </pic:blipFill>
+                  <pic:spPr>
+                    <a:xfrm>
+                      <a:off x="0" y="0"/>
+                      <a:ext cx="4495800" cy="1743075"/>
+                    </a:xfrm>
+                    <a:prstGeom prst="rect">
+                      <a:avLst/>
+                    </a:prstGeom>
+                  </pic:spPr>
+                </pic:pic>
+              </a:graphicData>
+            </a:graphic>
+          </wp:inline>
+        </w:drawing>
+      </w:r>
+    </w:p>
+    <w:p>
+      <w:r>
+        <w:t>La clase CondorExecutionRequest encapsula todo lo necesario para realizar un pedido de ejecucion a un CondorServer.</w:t>
+      </w:r>
+      <w:r>
+        <w:t xml:space="preserve"> Su funcionamiento es muy similar al de IbisExecutionRequest de JGRIM con la unica salvedad de que la aplicacion serializada es en este caso una instancia de la implementacion de AbstractMFGS. Ademas de esto lleva los datos del metodo a ejecutar, junto con sus parametros para la invocacion en el servidor. </w:t>
+      </w:r>
+    </w:p>
     <w:p/>
+    <w:p>
+      <w:pPr>
+        <w:pStyle w:val="Ttulo4"/>
+      </w:pPr>
+      <w:r>
+        <w:lastRenderedPageBreak/>
+        <w:t>CondorExecutionResult</w:t>
+      </w:r>
+    </w:p>
+    <w:p>
+      <w:pPr>
+        <w:jc w:val="center"/>
+      </w:pPr>
+      <w:r>
+        <w:rPr>
+          <w:noProof/>
+          <w:lang w:val="es-ES" w:eastAsia="es-ES" w:bidi="ar-SA"/>
+        </w:rPr>
+        <w:drawing>
+          <wp:inline distT="0" distB="0" distL="0" distR="0">
+            <wp:extent cx="3971925" cy="1714500"/>
+            <wp:effectExtent l="19050" t="0" r="9525" b="0"/>
+            <wp:docPr id="16" name="15 Imagen" descr="CondorExecutionResult.png"/>
+            <wp:cNvGraphicFramePr>
+              <a:graphicFrameLocks xmlns:a="http://schemas.openxmlformats.org/drawingml/2006/main" noChangeAspect="1"/>
+            </wp:cNvGraphicFramePr>
+            <a:graphic xmlns:a="http://schemas.openxmlformats.org/drawingml/2006/main">
+              <a:graphicData uri="http://schemas.openxmlformats.org/drawingml/2006/picture">
+                <pic:pic xmlns:pic="http://schemas.openxmlformats.org/drawingml/2006/picture">
+                  <pic:nvPicPr>
+                    <pic:cNvPr id="0" name="CondorExecutionResult.png"/>
+                    <pic:cNvPicPr/>
+                  </pic:nvPicPr>
+                  <pic:blipFill>
+                    <a:blip r:embed="rId14"/>
+                    <a:stretch>
+                      <a:fillRect/>
+                    </a:stretch>
+                  </pic:blipFill>
+                  <pic:spPr>
+                    <a:xfrm>
+                      <a:off x="0" y="0"/>
+                      <a:ext cx="3971925" cy="1714500"/>
+                    </a:xfrm>
+                    <a:prstGeom prst="rect">
+                      <a:avLst/>
+                    </a:prstGeom>
+                  </pic:spPr>
+                </pic:pic>
+              </a:graphicData>
+            </a:graphic>
+          </wp:inline>
+        </w:drawing>
+      </w:r>
+    </w:p>
+    <w:p>
+      <w:r>
+        <w:t>De manera analoga a CondorExecutionRequest, esta clase</w:t>
+      </w:r>
+      <w:r>
+        <w:t xml:space="preserve"> realiza el camino inverso siendo la encargada de encapsular una respuesta derivada de un pedido de ejecucion en condor. </w:t>
+      </w:r>
+    </w:p>
+    <w:p>
+      <w:r>
+        <w:t>El objeto resultado contenido en la clase es una instancia de CondorPackedOutput.</w:t>
+      </w:r>
+    </w:p>
+    <w:p>
+      <w:pPr>
+        <w:pStyle w:val="Ttulo4"/>
+      </w:pPr>
+      <w:r>
+        <w:t>CondorServer</w:t>
+      </w:r>
+    </w:p>
+    <w:p>
+      <w:pPr>
+        <w:jc w:val="center"/>
+      </w:pPr>
+      <w:r>
+        <w:rPr>
+          <w:noProof/>
+          <w:lang w:val="es-ES" w:eastAsia="es-ES" w:bidi="ar-SA"/>
+        </w:rPr>
+        <w:drawing>
+          <wp:inline distT="0" distB="0" distL="0" distR="0">
+            <wp:extent cx="3409950" cy="1562100"/>
+            <wp:effectExtent l="19050" t="0" r="0" b="0"/>
+            <wp:docPr id="12" name="11 Imagen" descr="CondorServer.png"/>
+            <wp:cNvGraphicFramePr>
+              <a:graphicFrameLocks xmlns:a="http://schemas.openxmlformats.org/drawingml/2006/main" noChangeAspect="1"/>
+            </wp:cNvGraphicFramePr>
+            <a:graphic xmlns:a="http://schemas.openxmlformats.org/drawingml/2006/main">
+              <a:graphicData uri="http://schemas.openxmlformats.org/drawingml/2006/picture">
+                <pic:pic xmlns:pic="http://schemas.openxmlformats.org/drawingml/2006/picture">
+                  <pic:nvPicPr>
+                    <pic:cNvPr id="0" name="CondorServer.png"/>
+                    <pic:cNvPicPr/>
+                  </pic:nvPicPr>
+                  <pic:blipFill>
+                    <a:blip r:embed="rId15"/>
+                    <a:stretch>
+                      <a:fillRect/>
+                    </a:stretch>
+                  </pic:blipFill>
+                  <pic:spPr>
+                    <a:xfrm>
+                      <a:off x="0" y="0"/>
+                      <a:ext cx="3409950" cy="1562100"/>
+                    </a:xfrm>
+                    <a:prstGeom prst="rect">
+                      <a:avLst/>
+                    </a:prstGeom>
+                  </pic:spPr>
+                </pic:pic>
+              </a:graphicData>
+            </a:graphic>
+          </wp:inline>
+        </w:drawing>
+      </w:r>
+    </w:p>
+    <w:p/>
+    <w:p>
+      <w:pPr>
+        <w:pStyle w:val="Ttulo4"/>
+      </w:pPr>
+      <w:r>
+        <w:t>CondorClient</w:t>
+      </w:r>
+    </w:p>
+    <w:p>
+      <w:pPr>
+        <w:jc w:val="center"/>
+      </w:pPr>
+      <w:r>
+        <w:rPr>
+          <w:noProof/>
+          <w:lang w:val="es-ES" w:eastAsia="es-ES" w:bidi="ar-SA"/>
+        </w:rPr>
+        <w:drawing>
+          <wp:inline distT="0" distB="0" distL="0" distR="0">
+            <wp:extent cx="4267200" cy="1609725"/>
+            <wp:effectExtent l="19050" t="0" r="0" b="0"/>
+            <wp:docPr id="11" name="10 Imagen" descr="CondorClient.png"/>
+            <wp:cNvGraphicFramePr>
+              <a:graphicFrameLocks xmlns:a="http://schemas.openxmlformats.org/drawingml/2006/main" noChangeAspect="1"/>
+            </wp:cNvGraphicFramePr>
+            <a:graphic xmlns:a="http://schemas.openxmlformats.org/drawingml/2006/main">
+              <a:graphicData uri="http://schemas.openxmlformats.org/drawingml/2006/picture">
+                <pic:pic xmlns:pic="http://schemas.openxmlformats.org/drawingml/2006/picture">
+                  <pic:nvPicPr>
+                    <pic:cNvPr id="0" name="CondorClient.png"/>
+                    <pic:cNvPicPr/>
+                  </pic:nvPicPr>
+                  <pic:blipFill>
+                    <a:blip r:embed="rId16"/>
+                    <a:stretch>
+                      <a:fillRect/>
+                    </a:stretch>
+                  </pic:blipFill>
+                  <pic:spPr>
+                    <a:xfrm>
+                      <a:off x="0" y="0"/>
+                      <a:ext cx="4267200" cy="1609725"/>
+                    </a:xfrm>
+                    <a:prstGeom prst="rect">
+                      <a:avLst/>
+                    </a:prstGeom>
+                  </pic:spPr>
+                </pic:pic>
+              </a:graphicData>
+            </a:graphic>
+          </wp:inline>
+        </w:drawing>
+      </w:r>
+    </w:p>
+    <w:p/>
+    <w:p>
+      <w:pPr>
+        <w:pStyle w:val="Ttulo4"/>
+      </w:pPr>
+      <w:r>
+        <w:t>CondorInterceptor</w:t>
+      </w:r>
+    </w:p>
+    <w:p>
+      <w:pPr>
+        <w:jc w:val="center"/>
+      </w:pPr>
+      <w:r>
+        <w:rPr>
+          <w:noProof/>
+          <w:lang w:val="es-ES" w:eastAsia="es-ES" w:bidi="ar-SA"/>
+        </w:rPr>
+        <w:lastRenderedPageBreak/>
+        <w:drawing>
+          <wp:inline distT="0" distB="0" distL="0" distR="0">
+            <wp:extent cx="4019550" cy="2095500"/>
+            <wp:effectExtent l="19050" t="0" r="0" b="0"/>
+            <wp:docPr id="9" name="8 Imagen" descr="CondorInterceptor.png"/>
+            <wp:cNvGraphicFramePr>
+              <a:graphicFrameLocks xmlns:a="http://schemas.openxmlformats.org/drawingml/2006/main" noChangeAspect="1"/>
+            </wp:cNvGraphicFramePr>
+            <a:graphic xmlns:a="http://schemas.openxmlformats.org/drawingml/2006/main">
+              <a:graphicData uri="http://schemas.openxmlformats.org/drawingml/2006/picture">
+                <pic:pic xmlns:pic="http://schemas.openxmlformats.org/drawingml/2006/picture">
+                  <pic:nvPicPr>
+                    <pic:cNvPr id="0" name="CondorInterceptor.png"/>
+                    <pic:cNvPicPr/>
+                  </pic:nvPicPr>
+                  <pic:blipFill>
+                    <a:blip r:embed="rId17"/>
+                    <a:stretch>
+                      <a:fillRect/>
+                    </a:stretch>
+                  </pic:blipFill>
+                  <pic:spPr>
+                    <a:xfrm>
+                      <a:off x="0" y="0"/>
+                      <a:ext cx="4019550" cy="2095500"/>
+                    </a:xfrm>
+                    <a:prstGeom prst="rect">
+                      <a:avLst/>
+                    </a:prstGeom>
+                  </pic:spPr>
+                </pic:pic>
+              </a:graphicData>
+            </a:graphic>
+          </wp:inline>
+        </w:drawing>
+      </w:r>
+    </w:p>
+    <w:p>
+      <w:pPr>
+        <w:jc w:val="center"/>
+      </w:pPr>
+    </w:p>
+    <w:p>
+      <w:pPr>
+        <w:pStyle w:val="Ttulo4"/>
+      </w:pPr>
+      <w:r>
+        <w:t>FileUtils</w:t>
+      </w:r>
+    </w:p>
+    <w:p>
+      <w:pPr>
+        <w:jc w:val="center"/>
+      </w:pPr>
+      <w:r>
+        <w:rPr>
+          <w:noProof/>
+          <w:lang w:val="es-ES" w:eastAsia="es-ES" w:bidi="ar-SA"/>
+        </w:rPr>
+        <w:drawing>
+          <wp:inline distT="0" distB="0" distL="0" distR="0">
+            <wp:extent cx="3514725" cy="981075"/>
+            <wp:effectExtent l="19050" t="0" r="9525" b="0"/>
+            <wp:docPr id="19" name="13 Imagen" descr="FileUtils.png"/>
+            <wp:cNvGraphicFramePr>
+              <a:graphicFrameLocks xmlns:a="http://schemas.openxmlformats.org/drawingml/2006/main" noChangeAspect="1"/>
+            </wp:cNvGraphicFramePr>
+            <a:graphic xmlns:a="http://schemas.openxmlformats.org/drawingml/2006/main">
+              <a:graphicData uri="http://schemas.openxmlformats.org/drawingml/2006/picture">
+                <pic:pic xmlns:pic="http://schemas.openxmlformats.org/drawingml/2006/picture">
+                  <pic:nvPicPr>
+                    <pic:cNvPr id="0" name="FileUtils.png"/>
+                    <pic:cNvPicPr/>
+                  </pic:nvPicPr>
+                  <pic:blipFill>
+                    <a:blip r:embed="rId18"/>
+                    <a:stretch>
+                      <a:fillRect/>
+                    </a:stretch>
+                  </pic:blipFill>
+                  <pic:spPr>
+                    <a:xfrm>
+                      <a:off x="0" y="0"/>
+                      <a:ext cx="3514725" cy="981075"/>
+                    </a:xfrm>
+                    <a:prstGeom prst="rect">
+                      <a:avLst/>
+                    </a:prstGeom>
+                  </pic:spPr>
+                </pic:pic>
+              </a:graphicData>
+            </a:graphic>
+          </wp:inline>
+        </w:drawing>
+      </w:r>
+    </w:p>
+    <w:p>
+      <w:r>
+        <w:t>La clase FileUtils provee funciones para el manejo de archivos en disco.</w:t>
+      </w:r>
+    </w:p>
+    <w:p>
+      <w:r>
+        <w:t xml:space="preserve">El metodo </w:t>
+      </w:r>
+      <w:r>
+        <w:rPr>
+          <w:rFonts w:hint="eastAsia"/>
+        </w:rPr>
+        <w:t>“</w:t>
+      </w:r>
+      <w:r>
+        <w:t>cleanUpDirectory</w:t>
+      </w:r>
+      <w:r>
+        <w:rPr>
+          <w:rFonts w:hint="eastAsia"/>
+        </w:rPr>
+        <w:t>”</w:t>
+      </w:r>
+      <w:r>
+        <w:t xml:space="preserve"> sera el encargado de limpiar un directorio dado, teniendo en cuenta un hash en el nombre de archivos, luego de finalizada una ejecucion de condor. Recordemos que tendremos archivos guardados en disco como salida de stdout, stderr, log y ejecutable, los cuales luego de la ejecucion ya no son necesarios. </w:t>
+      </w:r>
+    </w:p>
+    <w:p>
+      <w:pPr>
+        <w:pStyle w:val="Ttulo4"/>
+      </w:pPr>
+      <w:r>
+        <w:t>BinaryManipulator</w:t>
+      </w:r>
+    </w:p>
+    <w:p>
+      <w:pPr>
+        <w:jc w:val="center"/>
+      </w:pPr>
+      <w:r>
+        <w:rPr>
+          <w:noProof/>
+          <w:lang w:val="es-ES" w:eastAsia="es-ES" w:bidi="ar-SA"/>
+        </w:rPr>
+        <w:drawing>
+          <wp:inline distT="0" distB="0" distL="0" distR="0">
+            <wp:extent cx="3819525" cy="1619250"/>
+            <wp:effectExtent l="19050" t="0" r="9525" b="0"/>
+            <wp:docPr id="20" name="12 Imagen" descr="BinaryManipulator.png"/>
+            <wp:cNvGraphicFramePr>
+              <a:graphicFrameLocks xmlns:a="http://schemas.openxmlformats.org/drawingml/2006/main" noChangeAspect="1"/>
+            </wp:cNvGraphicFramePr>
+            <a:graphic xmlns:a="http://schemas.openxmlformats.org/drawingml/2006/main">
+              <a:graphicData uri="http://schemas.openxmlformats.org/drawingml/2006/picture">
+                <pic:pic xmlns:pic="http://schemas.openxmlformats.org/drawingml/2006/picture">
+                  <pic:nvPicPr>
+                    <pic:cNvPr id="0" name="BinaryManipulator.png"/>
+                    <pic:cNvPicPr/>
+                  </pic:nvPicPr>
+                  <pic:blipFill>
+                    <a:blip r:embed="rId19"/>
+                    <a:stretch>
+                      <a:fillRect/>
+                    </a:stretch>
+                  </pic:blipFill>
+                  <pic:spPr>
+                    <a:xfrm>
+                      <a:off x="0" y="0"/>
+                      <a:ext cx="3819525" cy="1619250"/>
+                    </a:xfrm>
+                    <a:prstGeom prst="rect">
+                      <a:avLst/>
+                    </a:prstGeom>
+                  </pic:spPr>
+                </pic:pic>
+              </a:graphicData>
+            </a:graphic>
+          </wp:inline>
+        </w:drawing>
+      </w:r>
+    </w:p>
+    <w:p>
+      <w:r>
+        <w:t>La clase BinaryManipulator se encarga de proveer los metodos necesarios para convertir archivos a byte[], comprimirlos, descomprimirlos o escribir un byte[] a un archivo dado del disco.</w:t>
+      </w:r>
+    </w:p>
+    <w:p>
+      <w:r>
+        <w:t>Esta clase se utiliza para levantar y comprimir en memoria los archivos necesarios para un pedido de ejecucion de Condor, o su respuesta.</w:t>
+      </w:r>
+    </w:p>
+    <w:p>
+      <w:pPr>
+        <w:pStyle w:val="Ttulo4"/>
+      </w:pPr>
+      <w:r>
+        <w:t>NetworkConfigurator</w:t>
+      </w:r>
+    </w:p>
+    <w:p>
+      <w:pPr>
+        <w:jc w:val="center"/>
+      </w:pPr>
+      <w:r>
+        <w:rPr>
+          <w:noProof/>
+          <w:lang w:val="es-ES" w:eastAsia="es-ES" w:bidi="ar-SA"/>
+        </w:rPr>
+        <w:lastRenderedPageBreak/>
+        <w:drawing>
+          <wp:inline distT="0" distB="0" distL="0" distR="0">
+            <wp:extent cx="3048000" cy="2609850"/>
+            <wp:effectExtent l="19050" t="0" r="0" b="0"/>
+            <wp:docPr id="17" name="16 Imagen" descr="NetworkConfigurator.png"/>
+            <wp:cNvGraphicFramePr>
+              <a:graphicFrameLocks xmlns:a="http://schemas.openxmlformats.org/drawingml/2006/main" noChangeAspect="1"/>
+            </wp:cNvGraphicFramePr>
+            <a:graphic xmlns:a="http://schemas.openxmlformats.org/drawingml/2006/main">
+              <a:graphicData uri="http://schemas.openxmlformats.org/drawingml/2006/picture">
+                <pic:pic xmlns:pic="http://schemas.openxmlformats.org/drawingml/2006/picture">
+                  <pic:nvPicPr>
+                    <pic:cNvPr id="0" name="NetworkConfigurator.png"/>
+                    <pic:cNvPicPr/>
+                  </pic:nvPicPr>
+                  <pic:blipFill>
+                    <a:blip r:embed="rId20"/>
+                    <a:stretch>
+                      <a:fillRect/>
+                    </a:stretch>
+                  </pic:blipFill>
+                  <pic:spPr>
+                    <a:xfrm>
+                      <a:off x="0" y="0"/>
+                      <a:ext cx="3048000" cy="2609850"/>
+                    </a:xfrm>
+                    <a:prstGeom prst="rect">
+                      <a:avLst/>
+                    </a:prstGeom>
+                  </pic:spPr>
+                </pic:pic>
+              </a:graphicData>
+            </a:graphic>
+          </wp:inline>
+        </w:drawing>
+      </w:r>
+    </w:p>
     <w:p/>
     <w:p/>
     <w:sectPr>
@@ -1013,9 +4766,9 @@
     </w:lvl>
   </w:abstractNum>
   <w:abstractNum w:abstractNumId="1">
-    <w:nsid w:val="21487DA4"/>
+    <w:nsid w:val="174A20D9"/>
     <w:multiLevelType w:val="hybridMultilevel"/>
-    <w:tmpl w:val="B5307362"/>
+    <w:tmpl w:val="C1EAD73A"/>
     <w:lvl w:ilvl="0" w:tplc="0C0A0001">
       <w:start w:val="1"/>
       <w:numFmt w:val="bullet"/>
@@ -1125,10 +4878,126 @@
       </w:rPr>
     </w:lvl>
   </w:abstractNum>
+  <w:abstractNum w:abstractNumId="2">
+    <w:nsid w:val="21487DA4"/>
+    <w:multiLevelType w:val="hybridMultilevel"/>
+    <w:tmpl w:val="B5307362"/>
+    <w:lvl w:ilvl="0" w:tplc="0C0A0001">
+      <w:start w:val="1"/>
+      <w:numFmt w:val="bullet"/>
+      <w:lvlText w:val=""/>
+      <w:lvlJc w:val="left"/>
+      <w:pPr>
+        <w:ind w:left="720" w:hanging="360"/>
+      </w:pPr>
+      <w:rPr>
+        <w:rFonts w:ascii="Symbol" w:hAnsi="Symbol" w:hint="default"/>
+      </w:rPr>
+    </w:lvl>
+    <w:lvl w:ilvl="1" w:tplc="0C0A0003" w:tentative="1">
+      <w:start w:val="1"/>
+      <w:numFmt w:val="bullet"/>
+      <w:lvlText w:val="o"/>
+      <w:lvlJc w:val="left"/>
+      <w:pPr>
+        <w:ind w:left="1440" w:hanging="360"/>
+      </w:pPr>
+      <w:rPr>
+        <w:rFonts w:ascii="Courier New" w:hAnsi="Courier New" w:cs="Courier New" w:hint="default"/>
+      </w:rPr>
+    </w:lvl>
+    <w:lvl w:ilvl="2" w:tplc="0C0A0005" w:tentative="1">
+      <w:start w:val="1"/>
+      <w:numFmt w:val="bullet"/>
+      <w:lvlText w:val=""/>
+      <w:lvlJc w:val="left"/>
+      <w:pPr>
+        <w:ind w:left="2160" w:hanging="360"/>
+      </w:pPr>
+      <w:rPr>
+        <w:rFonts w:ascii="Wingdings" w:hAnsi="Wingdings" w:hint="default"/>
+      </w:rPr>
+    </w:lvl>
+    <w:lvl w:ilvl="3" w:tplc="0C0A0001" w:tentative="1">
+      <w:start w:val="1"/>
+      <w:numFmt w:val="bullet"/>
+      <w:lvlText w:val=""/>
+      <w:lvlJc w:val="left"/>
+      <w:pPr>
+        <w:ind w:left="2880" w:hanging="360"/>
+      </w:pPr>
+      <w:rPr>
+        <w:rFonts w:ascii="Symbol" w:hAnsi="Symbol" w:hint="default"/>
+      </w:rPr>
+    </w:lvl>
+    <w:lvl w:ilvl="4" w:tplc="0C0A0003" w:tentative="1">
+      <w:start w:val="1"/>
+      <w:numFmt w:val="bullet"/>
+      <w:lvlText w:val="o"/>
+      <w:lvlJc w:val="left"/>
+      <w:pPr>
+        <w:ind w:left="3600" w:hanging="360"/>
+      </w:pPr>
+      <w:rPr>
+        <w:rFonts w:ascii="Courier New" w:hAnsi="Courier New" w:cs="Courier New" w:hint="default"/>
+      </w:rPr>
+    </w:lvl>
+    <w:lvl w:ilvl="5" w:tplc="0C0A0005" w:tentative="1">
+      <w:start w:val="1"/>
+      <w:numFmt w:val="bullet"/>
+      <w:lvlText w:val=""/>
+      <w:lvlJc w:val="left"/>
+      <w:pPr>
+        <w:ind w:left="4320" w:hanging="360"/>
+      </w:pPr>
+      <w:rPr>
+        <w:rFonts w:ascii="Wingdings" w:hAnsi="Wingdings" w:hint="default"/>
+      </w:rPr>
+    </w:lvl>
+    <w:lvl w:ilvl="6" w:tplc="0C0A0001" w:tentative="1">
+      <w:start w:val="1"/>
+      <w:numFmt w:val="bullet"/>
+      <w:lvlText w:val=""/>
+      <w:lvlJc w:val="left"/>
+      <w:pPr>
+        <w:ind w:left="5040" w:hanging="360"/>
+      </w:pPr>
+      <w:rPr>
+        <w:rFonts w:ascii="Symbol" w:hAnsi="Symbol" w:hint="default"/>
+      </w:rPr>
+    </w:lvl>
+    <w:lvl w:ilvl="7" w:tplc="0C0A0003" w:tentative="1">
+      <w:start w:val="1"/>
+      <w:numFmt w:val="bullet"/>
+      <w:lvlText w:val="o"/>
+      <w:lvlJc w:val="left"/>
+      <w:pPr>
+        <w:ind w:left="5760" w:hanging="360"/>
+      </w:pPr>
+      <w:rPr>
+        <w:rFonts w:ascii="Courier New" w:hAnsi="Courier New" w:cs="Courier New" w:hint="default"/>
+      </w:rPr>
+    </w:lvl>
+    <w:lvl w:ilvl="8" w:tplc="0C0A0005" w:tentative="1">
+      <w:start w:val="1"/>
+      <w:numFmt w:val="bullet"/>
+      <w:lvlText w:val=""/>
+      <w:lvlJc w:val="left"/>
+      <w:pPr>
+        <w:ind w:left="6480" w:hanging="360"/>
+      </w:pPr>
+      <w:rPr>
+        <w:rFonts w:ascii="Wingdings" w:hAnsi="Wingdings" w:hint="default"/>
+      </w:rPr>
+    </w:lvl>
+  </w:abstractNum>
   <w:num w:numId="1">
     <w:abstractNumId w:val="0"/>
   </w:num>
   <w:num w:numId="2">
+    <w:abstractNumId w:val="2"/>
+  </w:num>
+  <w:num w:numId="3">
     <w:abstractNumId w:val="1"/>
   </w:num>
 </w:numbering>
@@ -1387,7 +5256,6 @@
     <w:next w:val="Normal"/>
     <w:link w:val="Ttulo4Car"/>
     <w:uiPriority w:val="9"/>
-    <w:semiHidden/>
     <w:unhideWhenUsed/>
     <w:qFormat/>
     <w:rsid w:val="001C06DC"/>
@@ -1709,7 +5577,6 @@
     <w:basedOn w:val="Fuentedeprrafopredeter"/>
     <w:link w:val="Ttulo4"/>
     <w:uiPriority w:val="9"/>
-    <w:semiHidden/>
     <w:rsid w:val="001C06DC"/>
     <w:rPr>
       <w:caps/>

</xml_diff>